<commit_message>
omg that feels almost completed
</commit_message>
<xml_diff>
--- a/msvs2019_guidelines.docx
+++ b/msvs2019_guidelines.docx
@@ -55,6 +55,31 @@
     <w:p>
       <w:pPr>
         <w:jc w:val="center"/>
+      </w:pPr>
+    </w:p>
+    <w:p>
+      <w:pPr>
+        <w:jc w:val="center"/>
+      </w:pPr>
+    </w:p>
+    <w:p>
+      <w:pPr>
+        <w:jc w:val="center"/>
+      </w:pPr>
+    </w:p>
+    <w:p>
+      <w:pPr>
+        <w:jc w:val="center"/>
+      </w:pPr>
+    </w:p>
+    <w:p>
+      <w:pPr>
+        <w:jc w:val="center"/>
+      </w:pPr>
+    </w:p>
+    <w:p>
+      <w:pPr>
+        <w:jc w:val="center"/>
         <w:rPr>
           <w:rFonts w:ascii="Times New Roman" w:hAnsi="Times New Roman" w:cs="Times New Roman"/>
           <w:b/>
@@ -201,188 +226,71 @@
     <w:p>
       <w:pPr>
         <w:jc w:val="center"/>
-        <w:rPr>
-          <w:rFonts w:ascii="Times New Roman" w:hAnsi="Times New Roman" w:cs="Times New Roman"/>
-          <w:b/>
-          <w:sz w:val="28"/>
-          <w:szCs w:val="28"/>
-        </w:rPr>
       </w:pPr>
     </w:p>
     <w:p>
       <w:pPr>
         <w:jc w:val="center"/>
-        <w:rPr>
-          <w:rFonts w:ascii="Times New Roman" w:hAnsi="Times New Roman" w:cs="Times New Roman"/>
-          <w:b/>
-          <w:sz w:val="28"/>
-          <w:szCs w:val="28"/>
-        </w:rPr>
       </w:pPr>
     </w:p>
     <w:p>
       <w:pPr>
         <w:jc w:val="center"/>
-        <w:rPr>
-          <w:rFonts w:ascii="Times New Roman" w:hAnsi="Times New Roman" w:cs="Times New Roman"/>
-          <w:b/>
-          <w:sz w:val="28"/>
-          <w:szCs w:val="28"/>
-        </w:rPr>
       </w:pPr>
     </w:p>
     <w:p>
       <w:pPr>
         <w:jc w:val="center"/>
-        <w:rPr>
-          <w:rFonts w:ascii="Times New Roman" w:hAnsi="Times New Roman" w:cs="Times New Roman"/>
-          <w:b/>
-          <w:sz w:val="28"/>
-          <w:szCs w:val="28"/>
-        </w:rPr>
       </w:pPr>
     </w:p>
     <w:p>
       <w:pPr>
         <w:jc w:val="center"/>
-        <w:rPr>
-          <w:rFonts w:ascii="Times New Roman" w:hAnsi="Times New Roman" w:cs="Times New Roman"/>
-          <w:b/>
-          <w:sz w:val="28"/>
-          <w:szCs w:val="28"/>
-        </w:rPr>
       </w:pPr>
     </w:p>
     <w:p>
       <w:pPr>
         <w:jc w:val="center"/>
-        <w:rPr>
-          <w:rFonts w:ascii="Times New Roman" w:hAnsi="Times New Roman" w:cs="Times New Roman"/>
-          <w:b/>
-          <w:sz w:val="28"/>
-          <w:szCs w:val="28"/>
-        </w:rPr>
       </w:pPr>
     </w:p>
     <w:p>
       <w:pPr>
         <w:jc w:val="center"/>
-        <w:rPr>
-          <w:rFonts w:ascii="Times New Roman" w:hAnsi="Times New Roman" w:cs="Times New Roman"/>
-          <w:b/>
-          <w:sz w:val="28"/>
-          <w:szCs w:val="28"/>
-        </w:rPr>
       </w:pPr>
     </w:p>
     <w:p>
       <w:pPr>
         <w:jc w:val="center"/>
-        <w:rPr>
-          <w:rFonts w:ascii="Times New Roman" w:hAnsi="Times New Roman" w:cs="Times New Roman"/>
-          <w:b/>
-          <w:sz w:val="28"/>
-          <w:szCs w:val="28"/>
-        </w:rPr>
       </w:pPr>
     </w:p>
     <w:p>
       <w:pPr>
         <w:jc w:val="center"/>
-        <w:rPr>
-          <w:rFonts w:ascii="Times New Roman" w:hAnsi="Times New Roman" w:cs="Times New Roman"/>
-          <w:b/>
-          <w:sz w:val="28"/>
-          <w:szCs w:val="28"/>
-        </w:rPr>
       </w:pPr>
     </w:p>
     <w:p>
       <w:pPr>
         <w:jc w:val="center"/>
-        <w:rPr>
-          <w:rFonts w:ascii="Times New Roman" w:hAnsi="Times New Roman" w:cs="Times New Roman"/>
-          <w:b/>
-          <w:sz w:val="28"/>
-          <w:szCs w:val="28"/>
-        </w:rPr>
       </w:pPr>
     </w:p>
     <w:p>
       <w:pPr>
         <w:jc w:val="center"/>
-        <w:rPr>
-          <w:rFonts w:ascii="Times New Roman" w:hAnsi="Times New Roman" w:cs="Times New Roman"/>
-          <w:b/>
-          <w:sz w:val="28"/>
-          <w:szCs w:val="28"/>
-        </w:rPr>
       </w:pPr>
     </w:p>
     <w:p>
       <w:pPr>
         <w:jc w:val="center"/>
-        <w:rPr>
-          <w:rFonts w:ascii="Times New Roman" w:hAnsi="Times New Roman" w:cs="Times New Roman"/>
-          <w:b/>
-          <w:sz w:val="28"/>
-          <w:szCs w:val="28"/>
-        </w:rPr>
       </w:pPr>
     </w:p>
     <w:p>
       <w:pPr>
         <w:jc w:val="center"/>
-        <w:rPr>
-          <w:rFonts w:ascii="Times New Roman" w:hAnsi="Times New Roman" w:cs="Times New Roman"/>
-          <w:b/>
-          <w:sz w:val="28"/>
-          <w:szCs w:val="28"/>
-        </w:rPr>
       </w:pPr>
     </w:p>
     <w:p>
       <w:pPr>
         <w:jc w:val="center"/>
-        <w:rPr>
-          <w:rFonts w:ascii="Times New Roman" w:hAnsi="Times New Roman" w:cs="Times New Roman"/>
-          <w:b/>
-          <w:sz w:val="28"/>
-          <w:szCs w:val="28"/>
-        </w:rPr>
-      </w:pPr>
-    </w:p>
-    <w:p>
-      <w:pPr>
-        <w:jc w:val="center"/>
-        <w:rPr>
-          <w:rFonts w:ascii="Times New Roman" w:hAnsi="Times New Roman" w:cs="Times New Roman"/>
-          <w:b/>
-          <w:sz w:val="28"/>
-          <w:szCs w:val="28"/>
-        </w:rPr>
-      </w:pPr>
-    </w:p>
-    <w:p>
-      <w:pPr>
-        <w:jc w:val="center"/>
-        <w:rPr>
-          <w:rFonts w:ascii="Times New Roman" w:hAnsi="Times New Roman" w:cs="Times New Roman"/>
-          <w:b/>
-          <w:sz w:val="28"/>
-          <w:szCs w:val="28"/>
-        </w:rPr>
-      </w:pPr>
-    </w:p>
-    <w:p>
-      <w:pPr>
-        <w:jc w:val="center"/>
-        <w:rPr>
-          <w:rFonts w:ascii="Times New Roman" w:hAnsi="Times New Roman" w:cs="Times New Roman"/>
-          <w:b/>
-          <w:sz w:val="28"/>
-          <w:szCs w:val="28"/>
-        </w:rPr>
       </w:pPr>
     </w:p>
     <w:sdt>
@@ -433,7 +341,7 @@
           <w:r>
             <w:fldChar w:fldCharType="separate"/>
           </w:r>
-          <w:hyperlink w:anchor="_Toc21090786" w:history="1">
+          <w:hyperlink w:anchor="_Toc21692254" w:history="1">
             <w:r>
               <w:rPr>
                 <w:rStyle w:val="a8"/>
@@ -460,7 +368,7 @@
                 <w:noProof/>
                 <w:webHidden/>
               </w:rPr>
-              <w:instrText xml:space="preserve"> PAGEREF _Toc21090786 \h </w:instrText>
+              <w:instrText xml:space="preserve"> PAGEREF _Toc21692254 \h </w:instrText>
             </w:r>
             <w:r>
               <w:rPr>
@@ -500,7 +408,7 @@
               <w:lang w:eastAsia="ru-RU"/>
             </w:rPr>
           </w:pPr>
-          <w:hyperlink w:anchor="_Toc21090787" w:history="1">
+          <w:hyperlink w:anchor="_Toc21692255" w:history="1">
             <w:r>
               <w:rPr>
                 <w:rStyle w:val="a8"/>
@@ -514,7 +422,14 @@
                 <w:noProof/>
                 <w:lang w:val="en-US"/>
               </w:rPr>
-              <w:t xml:space="preserve">Visual </w:t>
+              <w:t>Visual</w:t>
+            </w:r>
+            <w:r>
+              <w:rPr>
+                <w:rStyle w:val="a8"/>
+                <w:noProof/>
+              </w:rPr>
+              <w:t xml:space="preserve"> </w:t>
             </w:r>
             <w:r>
               <w:rPr>
@@ -522,15 +437,7 @@
                 <w:noProof/>
                 <w:lang w:val="en-US"/>
               </w:rPr>
-              <w:t>S</w:t>
-            </w:r>
-            <w:r>
-              <w:rPr>
-                <w:rStyle w:val="a8"/>
-                <w:noProof/>
-                <w:lang w:val="en-US"/>
-              </w:rPr>
-              <w:t>tudio</w:t>
+              <w:t>Studio</w:t>
             </w:r>
             <w:r>
               <w:rPr>
@@ -551,82 +458,7 @@
                 <w:noProof/>
                 <w:webHidden/>
               </w:rPr>
-              <w:instrText xml:space="preserve"> PAGEREF _Toc21090787 \h </w:instrText>
-            </w:r>
-            <w:r>
-              <w:rPr>
-                <w:noProof/>
-                <w:webHidden/>
-              </w:rPr>
-            </w:r>
-            <w:r>
-              <w:rPr>
-                <w:noProof/>
-                <w:webHidden/>
-              </w:rPr>
-              <w:fldChar w:fldCharType="separate"/>
-            </w:r>
-            <w:r>
-              <w:rPr>
-                <w:noProof/>
-                <w:webHidden/>
-              </w:rPr>
-              <w:t>4</w:t>
-            </w:r>
-            <w:r>
-              <w:rPr>
-                <w:noProof/>
-                <w:webHidden/>
-              </w:rPr>
-              <w:fldChar w:fldCharType="end"/>
-            </w:r>
-          </w:hyperlink>
-        </w:p>
-        <w:p>
-          <w:pPr>
-            <w:pStyle w:val="1"/>
-            <w:rPr>
-              <w:rFonts w:eastAsiaTheme="minorEastAsia"/>
-              <w:noProof/>
-              <w:lang w:eastAsia="ru-RU"/>
-            </w:rPr>
-          </w:pPr>
-          <w:hyperlink w:anchor="_Toc21090788" w:history="1">
-            <w:r>
-              <w:rPr>
-                <w:rStyle w:val="a8"/>
-                <w:noProof/>
-              </w:rPr>
-              <w:t xml:space="preserve">Обзор пользовательского интерфейса </w:t>
-            </w:r>
-            <w:r>
-              <w:rPr>
-                <w:rStyle w:val="a8"/>
-                <w:noProof/>
-                <w:lang w:val="en-US"/>
-              </w:rPr>
-              <w:t>Visual Studio</w:t>
-            </w:r>
-            <w:r>
-              <w:rPr>
-                <w:noProof/>
-                <w:webHidden/>
-              </w:rPr>
-              <w:tab/>
-            </w:r>
-            <w:r>
-              <w:rPr>
-                <w:noProof/>
-                <w:webHidden/>
-              </w:rPr>
-              <w:fldChar w:fldCharType="begin"/>
-            </w:r>
-            <w:r>
-              <w:rPr>
-                <w:noProof/>
-                <w:webHidden/>
-              </w:rPr>
-              <w:instrText xml:space="preserve"> PAGEREF _Toc21090788 \h </w:instrText>
+              <w:instrText xml:space="preserve"> PAGEREF _Toc21692255 \h </w:instrText>
             </w:r>
             <w:r>
               <w:rPr>
@@ -658,6 +490,252 @@
           </w:hyperlink>
         </w:p>
         <w:p>
+          <w:pPr>
+            <w:pStyle w:val="1"/>
+            <w:rPr>
+              <w:rFonts w:eastAsiaTheme="minorEastAsia"/>
+              <w:noProof/>
+              <w:lang w:eastAsia="ru-RU"/>
+            </w:rPr>
+          </w:pPr>
+          <w:hyperlink w:anchor="_Toc21692256" w:history="1">
+            <w:r>
+              <w:rPr>
+                <w:rStyle w:val="a8"/>
+                <w:noProof/>
+              </w:rPr>
+              <w:t xml:space="preserve">Начальный экран </w:t>
+            </w:r>
+            <w:r>
+              <w:rPr>
+                <w:rStyle w:val="a8"/>
+                <w:noProof/>
+                <w:lang w:val="en-US"/>
+              </w:rPr>
+              <w:t>Visual</w:t>
+            </w:r>
+            <w:r>
+              <w:rPr>
+                <w:rStyle w:val="a8"/>
+                <w:noProof/>
+              </w:rPr>
+              <w:t xml:space="preserve"> </w:t>
+            </w:r>
+            <w:r>
+              <w:rPr>
+                <w:rStyle w:val="a8"/>
+                <w:noProof/>
+                <w:lang w:val="en-US"/>
+              </w:rPr>
+              <w:t>Studio</w:t>
+            </w:r>
+            <w:r>
+              <w:rPr>
+                <w:rStyle w:val="a8"/>
+                <w:noProof/>
+              </w:rPr>
+              <w:t>. Организация проектов и решений</w:t>
+            </w:r>
+            <w:r>
+              <w:rPr>
+                <w:noProof/>
+                <w:webHidden/>
+              </w:rPr>
+              <w:tab/>
+            </w:r>
+            <w:r>
+              <w:rPr>
+                <w:noProof/>
+                <w:webHidden/>
+              </w:rPr>
+              <w:fldChar w:fldCharType="begin"/>
+            </w:r>
+            <w:r>
+              <w:rPr>
+                <w:noProof/>
+                <w:webHidden/>
+              </w:rPr>
+              <w:instrText xml:space="preserve"> PAGEREF _Toc21692256 \h </w:instrText>
+            </w:r>
+            <w:r>
+              <w:rPr>
+                <w:noProof/>
+                <w:webHidden/>
+              </w:rPr>
+            </w:r>
+            <w:r>
+              <w:rPr>
+                <w:noProof/>
+                <w:webHidden/>
+              </w:rPr>
+              <w:fldChar w:fldCharType="separate"/>
+            </w:r>
+            <w:r>
+              <w:rPr>
+                <w:noProof/>
+                <w:webHidden/>
+              </w:rPr>
+              <w:t>6</w:t>
+            </w:r>
+            <w:r>
+              <w:rPr>
+                <w:noProof/>
+                <w:webHidden/>
+              </w:rPr>
+              <w:fldChar w:fldCharType="end"/>
+            </w:r>
+          </w:hyperlink>
+        </w:p>
+        <w:p>
+          <w:pPr>
+            <w:pStyle w:val="1"/>
+            <w:rPr>
+              <w:rFonts w:eastAsiaTheme="minorEastAsia"/>
+              <w:noProof/>
+              <w:lang w:eastAsia="ru-RU"/>
+            </w:rPr>
+          </w:pPr>
+          <w:hyperlink w:anchor="_Toc21692257" w:history="1">
+            <w:r>
+              <w:rPr>
+                <w:rStyle w:val="a8"/>
+                <w:noProof/>
+              </w:rPr>
+              <w:t>Настраиваемые окна и панели инструментов</w:t>
+            </w:r>
+            <w:r>
+              <w:rPr>
+                <w:noProof/>
+                <w:webHidden/>
+              </w:rPr>
+              <w:tab/>
+            </w:r>
+            <w:r>
+              <w:rPr>
+                <w:noProof/>
+                <w:webHidden/>
+              </w:rPr>
+              <w:fldChar w:fldCharType="begin"/>
+            </w:r>
+            <w:r>
+              <w:rPr>
+                <w:noProof/>
+                <w:webHidden/>
+              </w:rPr>
+              <w:instrText xml:space="preserve"> PAGEREF _Toc21692257 \h </w:instrText>
+            </w:r>
+            <w:r>
+              <w:rPr>
+                <w:noProof/>
+                <w:webHidden/>
+              </w:rPr>
+            </w:r>
+            <w:r>
+              <w:rPr>
+                <w:noProof/>
+                <w:webHidden/>
+              </w:rPr>
+              <w:fldChar w:fldCharType="separate"/>
+            </w:r>
+            <w:r>
+              <w:rPr>
+                <w:noProof/>
+                <w:webHidden/>
+              </w:rPr>
+              <w:t>8</w:t>
+            </w:r>
+            <w:r>
+              <w:rPr>
+                <w:noProof/>
+                <w:webHidden/>
+              </w:rPr>
+              <w:fldChar w:fldCharType="end"/>
+            </w:r>
+          </w:hyperlink>
+        </w:p>
+        <w:p>
+          <w:pPr>
+            <w:pStyle w:val="1"/>
+            <w:rPr>
+              <w:rFonts w:eastAsiaTheme="minorEastAsia"/>
+              <w:noProof/>
+              <w:lang w:eastAsia="ru-RU"/>
+            </w:rPr>
+          </w:pPr>
+          <w:hyperlink w:anchor="_Toc21692258" w:history="1">
+            <w:r>
+              <w:rPr>
+                <w:rStyle w:val="a8"/>
+                <w:noProof/>
+              </w:rPr>
+              <w:t xml:space="preserve">Организация процесса разработки на </w:t>
+            </w:r>
+            <w:r>
+              <w:rPr>
+                <w:rStyle w:val="a8"/>
+                <w:noProof/>
+                <w:lang w:val="en-US"/>
+              </w:rPr>
+              <w:t>C</w:t>
+            </w:r>
+            <w:r>
+              <w:rPr>
+                <w:rStyle w:val="a8"/>
+                <w:noProof/>
+              </w:rPr>
+              <w:t>++</w:t>
+            </w:r>
+            <w:r>
+              <w:rPr>
+                <w:noProof/>
+                <w:webHidden/>
+              </w:rPr>
+              <w:tab/>
+            </w:r>
+            <w:r>
+              <w:rPr>
+                <w:noProof/>
+                <w:webHidden/>
+              </w:rPr>
+              <w:fldChar w:fldCharType="begin"/>
+            </w:r>
+            <w:r>
+              <w:rPr>
+                <w:noProof/>
+                <w:webHidden/>
+              </w:rPr>
+              <w:instrText xml:space="preserve"> PAGEREF _Toc21692258 \h </w:instrText>
+            </w:r>
+            <w:r>
+              <w:rPr>
+                <w:noProof/>
+                <w:webHidden/>
+              </w:rPr>
+            </w:r>
+            <w:r>
+              <w:rPr>
+                <w:noProof/>
+                <w:webHidden/>
+              </w:rPr>
+              <w:fldChar w:fldCharType="separate"/>
+            </w:r>
+            <w:r>
+              <w:rPr>
+                <w:noProof/>
+                <w:webHidden/>
+              </w:rPr>
+              <w:t>11</w:t>
+            </w:r>
+            <w:r>
+              <w:rPr>
+                <w:noProof/>
+                <w:webHidden/>
+              </w:rPr>
+              <w:fldChar w:fldCharType="end"/>
+            </w:r>
+          </w:hyperlink>
+        </w:p>
+        <w:p>
           <w:r>
             <w:rPr>
               <w:b/>
@@ -676,6 +754,7 @@
           <w:b/>
           <w:sz w:val="28"/>
           <w:szCs w:val="28"/>
+          <w:lang w:val="en-US"/>
         </w:rPr>
       </w:pPr>
     </w:p>
@@ -908,27 +987,6 @@
     </w:p>
     <w:p>
       <w:pPr>
-        <w:jc w:val="center"/>
-        <w:rPr>
-          <w:rFonts w:ascii="Times New Roman" w:hAnsi="Times New Roman" w:cs="Times New Roman"/>
-          <w:sz w:val="28"/>
-          <w:szCs w:val="28"/>
-        </w:rPr>
-      </w:pPr>
-    </w:p>
-    <w:p>
-      <w:pPr>
-        <w:jc w:val="center"/>
-        <w:rPr>
-          <w:rFonts w:ascii="Times New Roman" w:hAnsi="Times New Roman" w:cs="Times New Roman"/>
-          <w:sz w:val="28"/>
-          <w:szCs w:val="28"/>
-        </w:rPr>
-      </w:pPr>
-    </w:p>
-    <w:p>
-      <w:pPr>
-        <w:jc w:val="center"/>
         <w:rPr>
           <w:rFonts w:ascii="Times New Roman" w:hAnsi="Times New Roman" w:cs="Times New Roman"/>
           <w:sz w:val="28"/>
@@ -940,7 +998,7 @@
       <w:pPr>
         <w:pStyle w:val="10"/>
       </w:pPr>
-      <w:bookmarkStart w:id="0" w:name="_Toc21090786"/>
+      <w:bookmarkStart w:id="0" w:name="_Toc21692254"/>
       <w:r>
         <w:t>Введение</w:t>
       </w:r>
@@ -1371,11 +1429,8 @@
           <w:rFonts w:ascii="Times New Roman" w:hAnsi="Times New Roman" w:cs="Times New Roman"/>
           <w:sz w:val="28"/>
           <w:szCs w:val="28"/>
-          <w:lang w:val="en-US"/>
-        </w:rPr>
-      </w:pPr>
-      <w:bookmarkStart w:id="1" w:name="_GoBack"/>
-      <w:bookmarkEnd w:id="1"/>
+        </w:rPr>
+      </w:pPr>
     </w:p>
     <w:p>
       <w:pPr>
@@ -1678,12 +1733,113 @@
       <w:r>
         <w:rPr>
           <w:rFonts w:ascii="Times New Roman" w:hAnsi="Times New Roman" w:cs="Times New Roman"/>
+          <w:sz w:val="28"/>
+          <w:szCs w:val="28"/>
+          <w:lang w:val="en-US"/>
+        </w:rPr>
+        <w:t>toolchain</w:t>
+      </w:r>
+      <w:r>
+        <w:rPr>
+          <w:rFonts w:ascii="Times New Roman" w:hAnsi="Times New Roman" w:cs="Times New Roman"/>
           <w:b/>
           <w:sz w:val="28"/>
           <w:szCs w:val="28"/>
-          <w:lang w:val="en-US"/>
-        </w:rPr>
-        <w:t>default</w:t>
+        </w:rPr>
+        <w:t xml:space="preserve"> </w:t>
+      </w:r>
+      <w:r>
+        <w:rPr>
+          <w:rFonts w:ascii="Times New Roman" w:hAnsi="Times New Roman" w:cs="Times New Roman"/>
+          <w:sz w:val="28"/>
+          <w:szCs w:val="28"/>
+        </w:rPr>
+        <w:t xml:space="preserve">по умолчанию в </w:t>
+      </w:r>
+      <w:r>
+        <w:rPr>
+          <w:rFonts w:ascii="Times New Roman" w:hAnsi="Times New Roman" w:cs="Times New Roman"/>
+          <w:sz w:val="28"/>
+          <w:szCs w:val="28"/>
+          <w:lang w:val="en-US"/>
+        </w:rPr>
+        <w:t>Visual</w:t>
+      </w:r>
+      <w:r>
+        <w:rPr>
+          <w:rFonts w:ascii="Times New Roman" w:hAnsi="Times New Roman" w:cs="Times New Roman"/>
+          <w:sz w:val="28"/>
+          <w:szCs w:val="28"/>
+        </w:rPr>
+        <w:t xml:space="preserve"> </w:t>
+      </w:r>
+      <w:r>
+        <w:rPr>
+          <w:rFonts w:ascii="Times New Roman" w:hAnsi="Times New Roman" w:cs="Times New Roman"/>
+          <w:sz w:val="28"/>
+          <w:szCs w:val="28"/>
+          <w:lang w:val="en-US"/>
+        </w:rPr>
+        <w:t>Studio</w:t>
+      </w:r>
+      <w:r>
+        <w:rPr>
+          <w:rFonts w:ascii="Times New Roman" w:hAnsi="Times New Roman" w:cs="Times New Roman"/>
+          <w:sz w:val="28"/>
+          <w:szCs w:val="28"/>
+        </w:rPr>
+        <w:t xml:space="preserve">. </w:t>
+      </w:r>
+      <w:r>
+        <w:rPr>
+          <w:rFonts w:ascii="Times New Roman" w:hAnsi="Times New Roman" w:cs="Times New Roman"/>
+          <w:sz w:val="28"/>
+          <w:szCs w:val="28"/>
+        </w:rPr>
+        <w:t xml:space="preserve">Рассматривается разработка консольного приложения, статической библиотеки, динамической библиотеки, оконного приложения для </w:t>
+      </w:r>
+      <w:r>
+        <w:rPr>
+          <w:rFonts w:ascii="Times New Roman" w:hAnsi="Times New Roman" w:cs="Times New Roman"/>
+          <w:sz w:val="28"/>
+          <w:szCs w:val="28"/>
+          <w:lang w:val="en-US"/>
+        </w:rPr>
+        <w:t>Windows</w:t>
+      </w:r>
+      <w:r>
+        <w:rPr>
+          <w:rFonts w:ascii="Times New Roman" w:hAnsi="Times New Roman" w:cs="Times New Roman"/>
+          <w:sz w:val="28"/>
+          <w:szCs w:val="28"/>
+        </w:rPr>
+        <w:t>.</w:t>
+      </w:r>
+    </w:p>
+    <w:p>
+      <w:pPr>
+        <w:rPr>
+          <w:rFonts w:ascii="Times New Roman" w:hAnsi="Times New Roman" w:cs="Times New Roman"/>
+          <w:sz w:val="28"/>
+          <w:szCs w:val="28"/>
+        </w:rPr>
+      </w:pPr>
+    </w:p>
+    <w:p>
+      <w:pPr>
+        <w:rPr>
+          <w:rFonts w:ascii="Times New Roman" w:hAnsi="Times New Roman" w:cs="Times New Roman"/>
+          <w:sz w:val="28"/>
+          <w:szCs w:val="28"/>
+        </w:rPr>
+      </w:pPr>
+      <w:r>
+        <w:rPr>
+          <w:rFonts w:ascii="Times New Roman" w:hAnsi="Times New Roman" w:cs="Times New Roman"/>
+          <w:sz w:val="28"/>
+          <w:szCs w:val="28"/>
+        </w:rPr>
+        <w:t>Сборкой (</w:t>
       </w:r>
       <w:r>
         <w:rPr>
@@ -1691,8 +1847,25 @@
           <w:b/>
           <w:sz w:val="28"/>
           <w:szCs w:val="28"/>
-        </w:rPr>
-        <w:t xml:space="preserve"> </w:t>
+          <w:lang w:val="en-US"/>
+        </w:rPr>
+        <w:t>build</w:t>
+      </w:r>
+      <w:r>
+        <w:rPr>
+          <w:rFonts w:ascii="Times New Roman" w:hAnsi="Times New Roman" w:cs="Times New Roman"/>
+          <w:sz w:val="28"/>
+          <w:szCs w:val="28"/>
+        </w:rPr>
+        <w:t xml:space="preserve">) </w:t>
+      </w:r>
+      <w:r>
+        <w:rPr>
+          <w:rFonts w:ascii="Times New Roman" w:hAnsi="Times New Roman" w:cs="Times New Roman"/>
+          <w:sz w:val="28"/>
+          <w:szCs w:val="28"/>
+        </w:rPr>
+        <w:t>называется получение программы или программного компонента из входных файлов, в том числе файлов исходного кода (</w:t>
       </w:r>
       <w:r>
         <w:rPr>
@@ -1702,23 +1875,141 @@
           <w:szCs w:val="28"/>
           <w:lang w:val="en-US"/>
         </w:rPr>
-        <w:t>toolchain</w:t>
-      </w:r>
-      <w:r>
-        <w:rPr>
-          <w:rFonts w:ascii="Times New Roman" w:hAnsi="Times New Roman" w:cs="Times New Roman"/>
-          <w:sz w:val="28"/>
-          <w:szCs w:val="28"/>
-        </w:rPr>
-        <w:t xml:space="preserve"> (</w:t>
-      </w:r>
-      <w:r>
-        <w:rPr>
-          <w:rFonts w:ascii="Times New Roman" w:hAnsi="Times New Roman" w:cs="Times New Roman"/>
-          <w:sz w:val="28"/>
-          <w:szCs w:val="28"/>
-        </w:rPr>
-        <w:t xml:space="preserve">набора программ по умолчанию в </w:t>
+        <w:t>source</w:t>
+      </w:r>
+      <w:r>
+        <w:rPr>
+          <w:rFonts w:ascii="Times New Roman" w:hAnsi="Times New Roman" w:cs="Times New Roman"/>
+          <w:b/>
+          <w:sz w:val="28"/>
+          <w:szCs w:val="28"/>
+        </w:rPr>
+        <w:t xml:space="preserve"> </w:t>
+      </w:r>
+      <w:r>
+        <w:rPr>
+          <w:rFonts w:ascii="Times New Roman" w:hAnsi="Times New Roman" w:cs="Times New Roman"/>
+          <w:b/>
+          <w:sz w:val="28"/>
+          <w:szCs w:val="28"/>
+          <w:lang w:val="en-US"/>
+        </w:rPr>
+        <w:t>code</w:t>
+      </w:r>
+      <w:r>
+        <w:rPr>
+          <w:rFonts w:ascii="Times New Roman" w:hAnsi="Times New Roman" w:cs="Times New Roman"/>
+          <w:sz w:val="28"/>
+          <w:szCs w:val="28"/>
+        </w:rPr>
+        <w:t>, мн. ч.</w:t>
+      </w:r>
+      <w:r>
+        <w:rPr>
+          <w:rFonts w:ascii="Times New Roman" w:hAnsi="Times New Roman" w:cs="Times New Roman"/>
+          <w:b/>
+          <w:sz w:val="28"/>
+          <w:szCs w:val="28"/>
+        </w:rPr>
+        <w:t xml:space="preserve"> </w:t>
+      </w:r>
+      <w:r>
+        <w:rPr>
+          <w:rFonts w:ascii="Times New Roman" w:hAnsi="Times New Roman" w:cs="Times New Roman"/>
+          <w:b/>
+          <w:sz w:val="28"/>
+          <w:szCs w:val="28"/>
+          <w:lang w:val="en-US"/>
+        </w:rPr>
+        <w:t>source</w:t>
+      </w:r>
+      <w:r>
+        <w:rPr>
+          <w:rFonts w:ascii="Times New Roman" w:hAnsi="Times New Roman" w:cs="Times New Roman"/>
+          <w:b/>
+          <w:sz w:val="28"/>
+          <w:szCs w:val="28"/>
+          <w:lang w:val="en-US"/>
+        </w:rPr>
+        <w:t>s</w:t>
+      </w:r>
+      <w:r>
+        <w:rPr>
+          <w:rFonts w:ascii="Times New Roman" w:hAnsi="Times New Roman" w:cs="Times New Roman"/>
+          <w:sz w:val="28"/>
+          <w:szCs w:val="28"/>
+        </w:rPr>
+        <w:t xml:space="preserve">), </w:t>
+      </w:r>
+      <w:r>
+        <w:rPr>
+          <w:rFonts w:ascii="Times New Roman" w:hAnsi="Times New Roman" w:cs="Times New Roman"/>
+          <w:sz w:val="28"/>
+          <w:szCs w:val="28"/>
+        </w:rPr>
+        <w:t>мультимедиа ресурсов (звуков, изображений, видео), сценария сборки (</w:t>
+      </w:r>
+      <w:r>
+        <w:rPr>
+          <w:rFonts w:ascii="Times New Roman" w:hAnsi="Times New Roman" w:cs="Times New Roman"/>
+          <w:b/>
+          <w:sz w:val="28"/>
+          <w:szCs w:val="28"/>
+          <w:lang w:val="en-US"/>
+        </w:rPr>
+        <w:t>build</w:t>
+      </w:r>
+      <w:r>
+        <w:rPr>
+          <w:rFonts w:ascii="Times New Roman" w:hAnsi="Times New Roman" w:cs="Times New Roman"/>
+          <w:b/>
+          <w:sz w:val="28"/>
+          <w:szCs w:val="28"/>
+        </w:rPr>
+        <w:t xml:space="preserve"> </w:t>
+      </w:r>
+      <w:r>
+        <w:rPr>
+          <w:rFonts w:ascii="Times New Roman" w:hAnsi="Times New Roman" w:cs="Times New Roman"/>
+          <w:b/>
+          <w:sz w:val="28"/>
+          <w:szCs w:val="28"/>
+          <w:lang w:val="en-US"/>
+        </w:rPr>
+        <w:t>script</w:t>
+      </w:r>
+      <w:r>
+        <w:rPr>
+          <w:rFonts w:ascii="Times New Roman" w:hAnsi="Times New Roman" w:cs="Times New Roman"/>
+          <w:sz w:val="28"/>
+          <w:szCs w:val="28"/>
+        </w:rPr>
+        <w:t>).</w:t>
+      </w:r>
+      <w:r>
+        <w:rPr>
+          <w:rFonts w:ascii="Times New Roman" w:hAnsi="Times New Roman" w:cs="Times New Roman"/>
+          <w:sz w:val="28"/>
+          <w:szCs w:val="28"/>
+        </w:rPr>
+        <w:t xml:space="preserve"> </w:t>
+      </w:r>
+    </w:p>
+    <w:p>
+      <w:pPr>
+        <w:rPr>
+          <w:rFonts w:ascii="Times New Roman" w:hAnsi="Times New Roman" w:cs="Times New Roman"/>
+          <w:sz w:val="28"/>
+          <w:szCs w:val="28"/>
+        </w:rPr>
+      </w:pPr>
+      <w:r>
+        <w:rPr>
+          <w:rFonts w:ascii="Times New Roman" w:hAnsi="Times New Roman" w:cs="Times New Roman"/>
+          <w:sz w:val="28"/>
+          <w:szCs w:val="28"/>
+        </w:rPr>
+        <w:t xml:space="preserve">Рассматриваются встроенные средства сборки </w:t>
       </w:r>
       <w:r>
         <w:rPr>
@@ -1752,25 +2043,197 @@
           <w:sz w:val="28"/>
           <w:szCs w:val="28"/>
         </w:rPr>
-        <w:t xml:space="preserve">). </w:t>
-      </w:r>
-      <w:r>
-        <w:rPr>
-          <w:rFonts w:ascii="Times New Roman" w:hAnsi="Times New Roman" w:cs="Times New Roman"/>
-          <w:sz w:val="28"/>
-          <w:szCs w:val="28"/>
-        </w:rPr>
-        <w:t xml:space="preserve">Рассматривается разработка консольного приложения, статической библиотеки, динамической библиотеки, оконного приложения для </w:t>
-      </w:r>
-      <w:r>
-        <w:rPr>
-          <w:rFonts w:ascii="Times New Roman" w:hAnsi="Times New Roman" w:cs="Times New Roman"/>
-          <w:sz w:val="28"/>
-          <w:szCs w:val="28"/>
-          <w:lang w:val="en-US"/>
-        </w:rPr>
-        <w:t>Windows</w:t>
-      </w:r>
+        <w:t xml:space="preserve"> (интегрированная система сборки </w:t>
+      </w:r>
+      <w:proofErr w:type="spellStart"/>
+      <w:r>
+        <w:rPr>
+          <w:rFonts w:ascii="Times New Roman" w:hAnsi="Times New Roman" w:cs="Times New Roman"/>
+          <w:b/>
+          <w:sz w:val="28"/>
+          <w:szCs w:val="28"/>
+          <w:lang w:val="en-US"/>
+        </w:rPr>
+        <w:t>MSBuild</w:t>
+      </w:r>
+      <w:proofErr w:type="spellEnd"/>
+      <w:r>
+        <w:rPr>
+          <w:rFonts w:ascii="Times New Roman" w:hAnsi="Times New Roman" w:cs="Times New Roman"/>
+          <w:sz w:val="28"/>
+          <w:szCs w:val="28"/>
+        </w:rPr>
+        <w:t xml:space="preserve">), </w:t>
+      </w:r>
+      <w:r>
+        <w:rPr>
+          <w:rFonts w:ascii="Times New Roman" w:hAnsi="Times New Roman" w:cs="Times New Roman"/>
+          <w:sz w:val="28"/>
+          <w:szCs w:val="28"/>
+        </w:rPr>
+        <w:t xml:space="preserve">а также сторонняя система сборки </w:t>
+      </w:r>
+      <w:proofErr w:type="spellStart"/>
+      <w:r>
+        <w:rPr>
+          <w:rFonts w:ascii="Times New Roman" w:hAnsi="Times New Roman" w:cs="Times New Roman"/>
+          <w:b/>
+          <w:sz w:val="28"/>
+          <w:szCs w:val="28"/>
+          <w:lang w:val="en-US"/>
+        </w:rPr>
+        <w:t>CMake</w:t>
+      </w:r>
+      <w:proofErr w:type="spellEnd"/>
+      <w:r>
+        <w:rPr>
+          <w:rFonts w:ascii="Times New Roman" w:hAnsi="Times New Roman" w:cs="Times New Roman"/>
+          <w:sz w:val="28"/>
+          <w:szCs w:val="28"/>
+        </w:rPr>
+        <w:t xml:space="preserve">. </w:t>
+      </w:r>
+    </w:p>
+    <w:p>
+      <w:pPr>
+        <w:rPr>
+          <w:rFonts w:ascii="Times New Roman" w:hAnsi="Times New Roman" w:cs="Times New Roman"/>
+          <w:sz w:val="28"/>
+          <w:szCs w:val="28"/>
+        </w:rPr>
+      </w:pPr>
+    </w:p>
+    <w:p>
+      <w:pPr>
+        <w:rPr>
+          <w:rFonts w:ascii="Times New Roman" w:hAnsi="Times New Roman" w:cs="Times New Roman"/>
+          <w:sz w:val="28"/>
+          <w:szCs w:val="28"/>
+        </w:rPr>
+      </w:pPr>
+      <w:r>
+        <w:rPr>
+          <w:rFonts w:ascii="Times New Roman" w:hAnsi="Times New Roman" w:cs="Times New Roman"/>
+          <w:sz w:val="28"/>
+          <w:szCs w:val="28"/>
+        </w:rPr>
+        <w:lastRenderedPageBreak/>
+        <w:t>В приложении к рекомендациям приведены типовые сценарии системы сборки</w:t>
+      </w:r>
+      <w:r>
+        <w:rPr>
+          <w:rFonts w:ascii="Times New Roman" w:hAnsi="Times New Roman" w:cs="Times New Roman"/>
+          <w:sz w:val="28"/>
+          <w:szCs w:val="28"/>
+        </w:rPr>
+        <w:t xml:space="preserve"> </w:t>
+      </w:r>
+      <w:proofErr w:type="spellStart"/>
+      <w:r>
+        <w:rPr>
+          <w:rFonts w:ascii="Times New Roman" w:hAnsi="Times New Roman" w:cs="Times New Roman"/>
+          <w:sz w:val="28"/>
+          <w:szCs w:val="28"/>
+          <w:lang w:val="en-US"/>
+        </w:rPr>
+        <w:t>CMake</w:t>
+      </w:r>
+      <w:proofErr w:type="spellEnd"/>
+      <w:r>
+        <w:rPr>
+          <w:rFonts w:ascii="Times New Roman" w:hAnsi="Times New Roman" w:cs="Times New Roman"/>
+          <w:sz w:val="28"/>
+          <w:szCs w:val="28"/>
+        </w:rPr>
+        <w:t xml:space="preserve"> для перечисленных случаев, а также типовая стратегия контроля версий с использованием системы контроля версий (</w:t>
+      </w:r>
+      <w:r>
+        <w:rPr>
+          <w:rFonts w:ascii="Times New Roman" w:hAnsi="Times New Roman" w:cs="Times New Roman"/>
+          <w:b/>
+          <w:sz w:val="28"/>
+          <w:szCs w:val="28"/>
+          <w:lang w:val="en-US"/>
+        </w:rPr>
+        <w:t>Version</w:t>
+      </w:r>
+      <w:r>
+        <w:rPr>
+          <w:rFonts w:ascii="Times New Roman" w:hAnsi="Times New Roman" w:cs="Times New Roman"/>
+          <w:b/>
+          <w:sz w:val="28"/>
+          <w:szCs w:val="28"/>
+        </w:rPr>
+        <w:t xml:space="preserve"> </w:t>
+      </w:r>
+      <w:r>
+        <w:rPr>
+          <w:rFonts w:ascii="Times New Roman" w:hAnsi="Times New Roman" w:cs="Times New Roman"/>
+          <w:b/>
+          <w:sz w:val="28"/>
+          <w:szCs w:val="28"/>
+          <w:lang w:val="en-US"/>
+        </w:rPr>
+        <w:t>Control</w:t>
+      </w:r>
+      <w:r>
+        <w:rPr>
+          <w:rFonts w:ascii="Times New Roman" w:hAnsi="Times New Roman" w:cs="Times New Roman"/>
+          <w:b/>
+          <w:sz w:val="28"/>
+          <w:szCs w:val="28"/>
+        </w:rPr>
+        <w:t xml:space="preserve"> </w:t>
+      </w:r>
+      <w:r>
+        <w:rPr>
+          <w:rFonts w:ascii="Times New Roman" w:hAnsi="Times New Roman" w:cs="Times New Roman"/>
+          <w:b/>
+          <w:sz w:val="28"/>
+          <w:szCs w:val="28"/>
+          <w:lang w:val="en-US"/>
+        </w:rPr>
+        <w:t>System</w:t>
+      </w:r>
+      <w:r>
+        <w:rPr>
+          <w:rFonts w:ascii="Times New Roman" w:hAnsi="Times New Roman" w:cs="Times New Roman"/>
+          <w:b/>
+          <w:sz w:val="28"/>
+          <w:szCs w:val="28"/>
+        </w:rPr>
+        <w:t xml:space="preserve">, </w:t>
+      </w:r>
+      <w:r>
+        <w:rPr>
+          <w:rFonts w:ascii="Times New Roman" w:hAnsi="Times New Roman" w:cs="Times New Roman"/>
+          <w:b/>
+          <w:sz w:val="28"/>
+          <w:szCs w:val="28"/>
+          <w:lang w:val="en-US"/>
+        </w:rPr>
+        <w:t>VCS</w:t>
+      </w:r>
+      <w:r>
+        <w:rPr>
+          <w:rFonts w:ascii="Times New Roman" w:hAnsi="Times New Roman" w:cs="Times New Roman"/>
+          <w:sz w:val="28"/>
+          <w:szCs w:val="28"/>
+        </w:rPr>
+        <w:t xml:space="preserve">) </w:t>
+      </w:r>
+      <w:proofErr w:type="spellStart"/>
+      <w:r>
+        <w:rPr>
+          <w:rFonts w:ascii="Times New Roman" w:hAnsi="Times New Roman" w:cs="Times New Roman"/>
+          <w:b/>
+          <w:sz w:val="28"/>
+          <w:szCs w:val="28"/>
+          <w:lang w:val="en-US"/>
+        </w:rPr>
+        <w:t>Git</w:t>
+      </w:r>
+      <w:proofErr w:type="spellEnd"/>
       <w:r>
         <w:rPr>
           <w:rFonts w:ascii="Times New Roman" w:hAnsi="Times New Roman" w:cs="Times New Roman"/>
@@ -1788,472 +2251,3082 @@
           <w:szCs w:val="28"/>
         </w:rPr>
       </w:pPr>
-      <w:r>
-        <w:rPr>
-          <w:rFonts w:ascii="Times New Roman" w:hAnsi="Times New Roman" w:cs="Times New Roman"/>
-          <w:sz w:val="28"/>
-          <w:szCs w:val="28"/>
-        </w:rPr>
-        <w:t>В приложении к рекомендациям приведены типовые сценарии системы сборки</w:t>
-      </w:r>
-      <w:r>
-        <w:rPr>
-          <w:rFonts w:ascii="Times New Roman" w:hAnsi="Times New Roman" w:cs="Times New Roman"/>
-          <w:sz w:val="28"/>
-          <w:szCs w:val="28"/>
-        </w:rPr>
-        <w:t xml:space="preserve"> </w:t>
-      </w:r>
-      <w:proofErr w:type="spellStart"/>
-      <w:r>
-        <w:rPr>
-          <w:rFonts w:ascii="Times New Roman" w:hAnsi="Times New Roman" w:cs="Times New Roman"/>
-          <w:b/>
-          <w:sz w:val="28"/>
-          <w:szCs w:val="28"/>
-          <w:lang w:val="en-US"/>
-        </w:rPr>
-        <w:t>CMake</w:t>
-      </w:r>
-      <w:proofErr w:type="spellEnd"/>
-      <w:r>
-        <w:rPr>
-          <w:rFonts w:ascii="Times New Roman" w:hAnsi="Times New Roman" w:cs="Times New Roman"/>
-          <w:sz w:val="28"/>
-          <w:szCs w:val="28"/>
-        </w:rPr>
-        <w:t xml:space="preserve"> для перечисленных случаев, а также типовая стратегия контроля версий с использованием системы контроля версий (</w:t>
-      </w:r>
-      <w:r>
-        <w:rPr>
-          <w:rFonts w:ascii="Times New Roman" w:hAnsi="Times New Roman" w:cs="Times New Roman"/>
-          <w:b/>
-          <w:sz w:val="28"/>
-          <w:szCs w:val="28"/>
-          <w:lang w:val="en-US"/>
-        </w:rPr>
-        <w:t>Version</w:t>
-      </w:r>
-      <w:r>
-        <w:rPr>
-          <w:rFonts w:ascii="Times New Roman" w:hAnsi="Times New Roman" w:cs="Times New Roman"/>
-          <w:b/>
-          <w:sz w:val="28"/>
-          <w:szCs w:val="28"/>
-        </w:rPr>
-        <w:t xml:space="preserve"> </w:t>
-      </w:r>
-      <w:r>
-        <w:rPr>
-          <w:rFonts w:ascii="Times New Roman" w:hAnsi="Times New Roman" w:cs="Times New Roman"/>
-          <w:b/>
-          <w:sz w:val="28"/>
-          <w:szCs w:val="28"/>
-          <w:lang w:val="en-US"/>
-        </w:rPr>
-        <w:t>Control</w:t>
-      </w:r>
-      <w:r>
-        <w:rPr>
-          <w:rFonts w:ascii="Times New Roman" w:hAnsi="Times New Roman" w:cs="Times New Roman"/>
-          <w:b/>
-          <w:sz w:val="28"/>
-          <w:szCs w:val="28"/>
-        </w:rPr>
-        <w:t xml:space="preserve"> </w:t>
-      </w:r>
-      <w:r>
-        <w:rPr>
-          <w:rFonts w:ascii="Times New Roman" w:hAnsi="Times New Roman" w:cs="Times New Roman"/>
-          <w:b/>
-          <w:sz w:val="28"/>
-          <w:szCs w:val="28"/>
-          <w:lang w:val="en-US"/>
-        </w:rPr>
-        <w:t>System</w:t>
-      </w:r>
-      <w:r>
-        <w:rPr>
-          <w:rFonts w:ascii="Times New Roman" w:hAnsi="Times New Roman" w:cs="Times New Roman"/>
-          <w:b/>
-          <w:sz w:val="28"/>
-          <w:szCs w:val="28"/>
-        </w:rPr>
-        <w:t xml:space="preserve">, </w:t>
-      </w:r>
-      <w:r>
-        <w:rPr>
-          <w:rFonts w:ascii="Times New Roman" w:hAnsi="Times New Roman" w:cs="Times New Roman"/>
-          <w:b/>
-          <w:sz w:val="28"/>
-          <w:szCs w:val="28"/>
-          <w:lang w:val="en-US"/>
-        </w:rPr>
-        <w:t>VCS</w:t>
-      </w:r>
-      <w:r>
-        <w:rPr>
-          <w:rFonts w:ascii="Times New Roman" w:hAnsi="Times New Roman" w:cs="Times New Roman"/>
-          <w:sz w:val="28"/>
-          <w:szCs w:val="28"/>
-        </w:rPr>
-        <w:t xml:space="preserve">) </w:t>
-      </w:r>
-      <w:proofErr w:type="spellStart"/>
-      <w:r>
-        <w:rPr>
-          <w:rFonts w:ascii="Times New Roman" w:hAnsi="Times New Roman" w:cs="Times New Roman"/>
-          <w:b/>
-          <w:sz w:val="28"/>
-          <w:szCs w:val="28"/>
-          <w:lang w:val="en-US"/>
-        </w:rPr>
-        <w:t>Git</w:t>
-      </w:r>
-      <w:proofErr w:type="spellEnd"/>
-      <w:r>
-        <w:rPr>
-          <w:rFonts w:ascii="Times New Roman" w:hAnsi="Times New Roman" w:cs="Times New Roman"/>
-          <w:sz w:val="28"/>
-          <w:szCs w:val="28"/>
-        </w:rPr>
-        <w:t>.</w:t>
-      </w:r>
-      <w:r>
-        <w:rPr>
-          <w:rFonts w:ascii="Times New Roman" w:hAnsi="Times New Roman" w:cs="Times New Roman"/>
-          <w:sz w:val="28"/>
-          <w:szCs w:val="28"/>
-        </w:rPr>
-        <w:br/>
-      </w:r>
-    </w:p>
-    <w:p>
-      <w:pPr>
-        <w:rPr>
-          <w:rFonts w:ascii="Times New Roman" w:hAnsi="Times New Roman" w:cs="Times New Roman"/>
-          <w:sz w:val="28"/>
-          <w:szCs w:val="28"/>
-        </w:rPr>
-      </w:pPr>
     </w:p>
     <w:p>
       <w:pPr>
         <w:pStyle w:val="10"/>
       </w:pPr>
-      <w:bookmarkStart w:id="2" w:name="_Toc21090787"/>
     </w:p>
     <w:p/>
     <w:p/>
     <w:p/>
+    <w:p/>
+    <w:p/>
+    <w:p/>
+    <w:p/>
+    <w:p/>
+    <w:p/>
+    <w:p/>
+    <w:p/>
+    <w:p/>
+    <w:p/>
+    <w:p/>
+    <w:p/>
+    <w:p/>
+    <w:p/>
+    <w:p/>
+    <w:p/>
+    <w:p/>
+    <w:p/>
+    <w:p/>
+    <w:p/>
+    <w:p/>
+    <w:p/>
     <w:p>
       <w:pPr>
         <w:pStyle w:val="10"/>
-        <w:rPr>
-          <w:lang w:val="en-US"/>
-        </w:rPr>
-      </w:pPr>
-      <w:r>
+      </w:pPr>
+      <w:bookmarkStart w:id="1" w:name="_Toc21692255"/>
+      <w:r>
+        <w:lastRenderedPageBreak/>
         <w:t>Установка</w:t>
       </w:r>
       <w:r>
-        <w:rPr>
-          <w:lang w:val="en-US"/>
-        </w:rPr>
-        <w:t xml:space="preserve"> </w:t>
-      </w:r>
-      <w:r>
-        <w:rPr>
+        <w:t xml:space="preserve"> </w:t>
+      </w:r>
+      <w:r>
+        <w:rPr>
+          <w:lang w:val="en-US"/>
+        </w:rPr>
+        <w:t>Visual</w:t>
+      </w:r>
+      <w:r>
+        <w:t xml:space="preserve"> </w:t>
+      </w:r>
+      <w:r>
+        <w:rPr>
+          <w:lang w:val="en-US"/>
+        </w:rPr>
+        <w:t>Studio</w:t>
+      </w:r>
+      <w:bookmarkEnd w:id="1"/>
+    </w:p>
+    <w:p>
+      <w:pPr>
+        <w:rPr>
+          <w:rFonts w:ascii="Times New Roman" w:hAnsi="Times New Roman" w:cs="Times New Roman"/>
+          <w:sz w:val="28"/>
+          <w:szCs w:val="28"/>
+        </w:rPr>
+      </w:pPr>
+      <w:r>
+        <w:rPr>
+          <w:rFonts w:ascii="Times New Roman" w:hAnsi="Times New Roman" w:cs="Times New Roman"/>
+          <w:sz w:val="28"/>
+          <w:szCs w:val="28"/>
+        </w:rPr>
+        <w:t xml:space="preserve">Загрузите </w:t>
+      </w:r>
+      <w:r>
+        <w:rPr>
+          <w:rFonts w:ascii="Times New Roman" w:hAnsi="Times New Roman" w:cs="Times New Roman"/>
+          <w:sz w:val="28"/>
+          <w:szCs w:val="28"/>
+          <w:lang w:val="en-US"/>
+        </w:rPr>
+        <w:t>Visual</w:t>
+      </w:r>
+      <w:r>
+        <w:rPr>
+          <w:rFonts w:ascii="Times New Roman" w:hAnsi="Times New Roman" w:cs="Times New Roman"/>
+          <w:sz w:val="28"/>
+          <w:szCs w:val="28"/>
+        </w:rPr>
+        <w:t xml:space="preserve"> </w:t>
+      </w:r>
+      <w:r>
+        <w:rPr>
+          <w:rFonts w:ascii="Times New Roman" w:hAnsi="Times New Roman" w:cs="Times New Roman"/>
+          <w:sz w:val="28"/>
+          <w:szCs w:val="28"/>
+          <w:lang w:val="en-US"/>
+        </w:rPr>
+        <w:t>Studio</w:t>
+      </w:r>
+      <w:r>
+        <w:rPr>
+          <w:rFonts w:ascii="Times New Roman" w:hAnsi="Times New Roman" w:cs="Times New Roman"/>
+          <w:sz w:val="28"/>
+          <w:szCs w:val="28"/>
+        </w:rPr>
+        <w:t xml:space="preserve"> </w:t>
+      </w:r>
+      <w:r>
+        <w:rPr>
+          <w:rFonts w:ascii="Times New Roman" w:hAnsi="Times New Roman" w:cs="Times New Roman"/>
+          <w:sz w:val="28"/>
+          <w:szCs w:val="28"/>
+          <w:lang w:val="en-US"/>
+        </w:rPr>
+        <w:t>Installer</w:t>
+      </w:r>
+      <w:r>
+        <w:rPr>
+          <w:rFonts w:ascii="Times New Roman" w:hAnsi="Times New Roman" w:cs="Times New Roman"/>
+          <w:sz w:val="28"/>
+          <w:szCs w:val="28"/>
+        </w:rPr>
+        <w:t xml:space="preserve"> </w:t>
+      </w:r>
+      <w:r>
+        <w:rPr>
+          <w:rFonts w:ascii="Times New Roman" w:hAnsi="Times New Roman" w:cs="Times New Roman"/>
+          <w:sz w:val="28"/>
+          <w:szCs w:val="28"/>
+        </w:rPr>
+        <w:t xml:space="preserve">с </w:t>
+      </w:r>
+      <w:hyperlink r:id="rId8" w:history="1">
+        <w:r>
+          <w:rPr>
+            <w:rStyle w:val="a8"/>
+            <w:rFonts w:ascii="Times New Roman" w:hAnsi="Times New Roman" w:cs="Times New Roman"/>
+            <w:sz w:val="28"/>
+            <w:szCs w:val="28"/>
+          </w:rPr>
+          <w:t xml:space="preserve">официального сайта </w:t>
+        </w:r>
+        <w:r>
+          <w:rPr>
+            <w:rStyle w:val="a8"/>
+            <w:rFonts w:ascii="Times New Roman" w:hAnsi="Times New Roman" w:cs="Times New Roman"/>
+            <w:sz w:val="28"/>
+            <w:szCs w:val="28"/>
+            <w:lang w:val="en-US"/>
+          </w:rPr>
+          <w:t>Microsoft</w:t>
+        </w:r>
+      </w:hyperlink>
+      <w:r>
+        <w:rPr>
+          <w:rFonts w:ascii="Times New Roman" w:hAnsi="Times New Roman" w:cs="Times New Roman"/>
+          <w:sz w:val="28"/>
+          <w:szCs w:val="28"/>
+        </w:rPr>
+        <w:t xml:space="preserve">, </w:t>
+      </w:r>
+      <w:r>
+        <w:rPr>
+          <w:rFonts w:ascii="Times New Roman" w:hAnsi="Times New Roman" w:cs="Times New Roman"/>
+          <w:sz w:val="28"/>
+          <w:szCs w:val="28"/>
+        </w:rPr>
+        <w:t xml:space="preserve">выбрав в числе продуктов </w:t>
+      </w:r>
+      <w:r>
+        <w:rPr>
+          <w:rFonts w:ascii="Times New Roman" w:hAnsi="Times New Roman" w:cs="Times New Roman"/>
+          <w:sz w:val="28"/>
+          <w:szCs w:val="28"/>
+          <w:lang w:val="en-US"/>
+        </w:rPr>
+        <w:t>Visual</w:t>
+      </w:r>
+      <w:r>
+        <w:rPr>
+          <w:rFonts w:ascii="Times New Roman" w:hAnsi="Times New Roman" w:cs="Times New Roman"/>
+          <w:sz w:val="28"/>
+          <w:szCs w:val="28"/>
+        </w:rPr>
+        <w:t xml:space="preserve"> </w:t>
+      </w:r>
+      <w:r>
+        <w:rPr>
+          <w:rFonts w:ascii="Times New Roman" w:hAnsi="Times New Roman" w:cs="Times New Roman"/>
+          <w:sz w:val="28"/>
+          <w:szCs w:val="28"/>
+          <w:lang w:val="en-US"/>
+        </w:rPr>
+        <w:t>Studio</w:t>
+      </w:r>
+      <w:r>
+        <w:rPr>
+          <w:rFonts w:ascii="Times New Roman" w:hAnsi="Times New Roman" w:cs="Times New Roman"/>
+          <w:sz w:val="28"/>
+          <w:szCs w:val="28"/>
+        </w:rPr>
+        <w:t xml:space="preserve"> 2019 </w:t>
+      </w:r>
+      <w:r>
+        <w:rPr>
+          <w:rFonts w:ascii="Times New Roman" w:hAnsi="Times New Roman" w:cs="Times New Roman"/>
+          <w:sz w:val="28"/>
+          <w:szCs w:val="28"/>
+          <w:lang w:val="en-US"/>
+        </w:rPr>
+        <w:t>Community</w:t>
+      </w:r>
+      <w:r>
+        <w:rPr>
+          <w:rFonts w:ascii="Times New Roman" w:hAnsi="Times New Roman" w:cs="Times New Roman"/>
+          <w:sz w:val="28"/>
+          <w:szCs w:val="28"/>
+        </w:rPr>
+        <w:t xml:space="preserve">. </w:t>
+      </w:r>
+      <w:r>
+        <w:rPr>
+          <w:rFonts w:ascii="Times New Roman" w:hAnsi="Times New Roman" w:cs="Times New Roman"/>
+          <w:sz w:val="28"/>
+          <w:szCs w:val="28"/>
+        </w:rPr>
+        <w:br/>
+      </w:r>
+      <w:r>
+        <w:rPr>
+          <w:rFonts w:ascii="Times New Roman" w:hAnsi="Times New Roman" w:cs="Times New Roman"/>
+          <w:sz w:val="28"/>
+          <w:szCs w:val="28"/>
+          <w:lang w:val="en-US"/>
+        </w:rPr>
+        <w:t>Visual</w:t>
+      </w:r>
+      <w:r>
+        <w:rPr>
+          <w:rFonts w:ascii="Times New Roman" w:hAnsi="Times New Roman" w:cs="Times New Roman"/>
+          <w:sz w:val="28"/>
+          <w:szCs w:val="28"/>
+        </w:rPr>
+        <w:t xml:space="preserve"> </w:t>
+      </w:r>
+      <w:r>
+        <w:rPr>
+          <w:rFonts w:ascii="Times New Roman" w:hAnsi="Times New Roman" w:cs="Times New Roman"/>
+          <w:sz w:val="28"/>
+          <w:szCs w:val="28"/>
+          <w:lang w:val="en-US"/>
+        </w:rPr>
+        <w:t>Studio</w:t>
+      </w:r>
+      <w:r>
+        <w:rPr>
+          <w:rFonts w:ascii="Times New Roman" w:hAnsi="Times New Roman" w:cs="Times New Roman"/>
+          <w:sz w:val="28"/>
+          <w:szCs w:val="28"/>
+        </w:rPr>
+        <w:t xml:space="preserve"> </w:t>
+      </w:r>
+      <w:r>
+        <w:rPr>
+          <w:rFonts w:ascii="Times New Roman" w:hAnsi="Times New Roman" w:cs="Times New Roman"/>
+          <w:sz w:val="28"/>
+          <w:szCs w:val="28"/>
+          <w:lang w:val="en-US"/>
+        </w:rPr>
+        <w:t>Installer</w:t>
+      </w:r>
+      <w:r>
+        <w:rPr>
+          <w:rFonts w:ascii="Times New Roman" w:hAnsi="Times New Roman" w:cs="Times New Roman"/>
+          <w:sz w:val="28"/>
+          <w:szCs w:val="28"/>
+        </w:rPr>
+        <w:t xml:space="preserve"> </w:t>
+      </w:r>
+      <w:r>
+        <w:rPr>
+          <w:rFonts w:ascii="Times New Roman" w:hAnsi="Times New Roman" w:cs="Times New Roman"/>
+          <w:sz w:val="28"/>
+          <w:szCs w:val="28"/>
+        </w:rPr>
+        <w:t>позволяет</w:t>
+      </w:r>
+      <w:r>
+        <w:rPr>
+          <w:rFonts w:ascii="Times New Roman" w:hAnsi="Times New Roman" w:cs="Times New Roman"/>
+          <w:sz w:val="28"/>
+          <w:szCs w:val="28"/>
+        </w:rPr>
+        <w:t xml:space="preserve"> </w:t>
+      </w:r>
+      <w:r>
+        <w:rPr>
+          <w:rFonts w:ascii="Times New Roman" w:hAnsi="Times New Roman" w:cs="Times New Roman"/>
+          <w:sz w:val="28"/>
+          <w:szCs w:val="28"/>
+        </w:rPr>
+        <w:t>объединять</w:t>
+      </w:r>
+      <w:r>
+        <w:rPr>
+          <w:rFonts w:ascii="Times New Roman" w:hAnsi="Times New Roman" w:cs="Times New Roman"/>
+          <w:sz w:val="28"/>
+          <w:szCs w:val="28"/>
+        </w:rPr>
+        <w:t xml:space="preserve"> </w:t>
+      </w:r>
+      <w:r>
+        <w:rPr>
+          <w:rFonts w:ascii="Times New Roman" w:hAnsi="Times New Roman" w:cs="Times New Roman"/>
+          <w:sz w:val="28"/>
+          <w:szCs w:val="28"/>
+        </w:rPr>
+        <w:t>составляющие</w:t>
+      </w:r>
+      <w:r>
+        <w:rPr>
+          <w:rFonts w:ascii="Times New Roman" w:hAnsi="Times New Roman" w:cs="Times New Roman"/>
+          <w:sz w:val="28"/>
+          <w:szCs w:val="28"/>
+        </w:rPr>
+        <w:t xml:space="preserve"> </w:t>
+      </w:r>
+      <w:r>
+        <w:rPr>
+          <w:rFonts w:ascii="Times New Roman" w:hAnsi="Times New Roman" w:cs="Times New Roman"/>
+          <w:sz w:val="28"/>
+          <w:szCs w:val="28"/>
+        </w:rPr>
+        <w:t>среды</w:t>
+      </w:r>
+      <w:r>
+        <w:rPr>
+          <w:rFonts w:ascii="Times New Roman" w:hAnsi="Times New Roman" w:cs="Times New Roman"/>
+          <w:sz w:val="28"/>
+          <w:szCs w:val="28"/>
+        </w:rPr>
+        <w:t xml:space="preserve"> </w:t>
+      </w:r>
+      <w:r>
+        <w:rPr>
+          <w:rFonts w:ascii="Times New Roman" w:hAnsi="Times New Roman" w:cs="Times New Roman"/>
+          <w:sz w:val="28"/>
+          <w:szCs w:val="28"/>
+        </w:rPr>
+        <w:t>разработки</w:t>
+      </w:r>
+      <w:r>
+        <w:rPr>
+          <w:rFonts w:ascii="Times New Roman" w:hAnsi="Times New Roman" w:cs="Times New Roman"/>
+          <w:sz w:val="28"/>
+          <w:szCs w:val="28"/>
+        </w:rPr>
+        <w:t xml:space="preserve"> </w:t>
+      </w:r>
+      <w:r>
+        <w:rPr>
+          <w:rFonts w:ascii="Times New Roman" w:hAnsi="Times New Roman" w:cs="Times New Roman"/>
+          <w:sz w:val="28"/>
+          <w:szCs w:val="28"/>
+        </w:rPr>
+        <w:t>в</w:t>
+      </w:r>
+      <w:r>
+        <w:rPr>
+          <w:rFonts w:ascii="Times New Roman" w:hAnsi="Times New Roman" w:cs="Times New Roman"/>
+          <w:sz w:val="28"/>
+          <w:szCs w:val="28"/>
+        </w:rPr>
+        <w:t xml:space="preserve"> </w:t>
+      </w:r>
+      <w:r>
+        <w:rPr>
+          <w:rFonts w:ascii="Times New Roman" w:hAnsi="Times New Roman" w:cs="Times New Roman"/>
+          <w:sz w:val="28"/>
+          <w:szCs w:val="28"/>
+        </w:rPr>
+        <w:t>т</w:t>
+      </w:r>
+      <w:r>
+        <w:rPr>
+          <w:rFonts w:ascii="Times New Roman" w:hAnsi="Times New Roman" w:cs="Times New Roman"/>
+          <w:sz w:val="28"/>
+          <w:szCs w:val="28"/>
+        </w:rPr>
+        <w:t xml:space="preserve">. </w:t>
+      </w:r>
+      <w:r>
+        <w:rPr>
+          <w:rFonts w:ascii="Times New Roman" w:hAnsi="Times New Roman" w:cs="Times New Roman"/>
+          <w:sz w:val="28"/>
+          <w:szCs w:val="28"/>
+        </w:rPr>
+        <w:t>н</w:t>
+      </w:r>
+      <w:r>
+        <w:rPr>
+          <w:rFonts w:ascii="Times New Roman" w:hAnsi="Times New Roman" w:cs="Times New Roman"/>
+          <w:sz w:val="28"/>
+          <w:szCs w:val="28"/>
+        </w:rPr>
+        <w:t>. «</w:t>
+      </w:r>
+      <w:r>
+        <w:rPr>
+          <w:rFonts w:ascii="Times New Roman" w:hAnsi="Times New Roman" w:cs="Times New Roman"/>
+          <w:sz w:val="28"/>
+          <w:szCs w:val="28"/>
+        </w:rPr>
+        <w:t>рабочие</w:t>
+      </w:r>
+      <w:r>
+        <w:rPr>
+          <w:rFonts w:ascii="Times New Roman" w:hAnsi="Times New Roman" w:cs="Times New Roman"/>
+          <w:sz w:val="28"/>
+          <w:szCs w:val="28"/>
+        </w:rPr>
+        <w:t xml:space="preserve"> </w:t>
+      </w:r>
+      <w:r>
+        <w:rPr>
+          <w:rFonts w:ascii="Times New Roman" w:hAnsi="Times New Roman" w:cs="Times New Roman"/>
+          <w:sz w:val="28"/>
+          <w:szCs w:val="28"/>
+        </w:rPr>
+        <w:t>нагрузки</w:t>
+      </w:r>
+      <w:r>
+        <w:rPr>
+          <w:rFonts w:ascii="Times New Roman" w:hAnsi="Times New Roman" w:cs="Times New Roman"/>
+          <w:sz w:val="28"/>
+          <w:szCs w:val="28"/>
+        </w:rPr>
+        <w:t>» (</w:t>
+      </w:r>
+      <w:r>
+        <w:rPr>
+          <w:rFonts w:ascii="Times New Roman" w:hAnsi="Times New Roman" w:cs="Times New Roman"/>
+          <w:b/>
+          <w:sz w:val="28"/>
+          <w:szCs w:val="28"/>
+          <w:lang w:val="en-US"/>
+        </w:rPr>
+        <w:t>workloads</w:t>
+      </w:r>
+      <w:r>
+        <w:rPr>
+          <w:rFonts w:ascii="Times New Roman" w:hAnsi="Times New Roman" w:cs="Times New Roman"/>
+          <w:sz w:val="28"/>
+          <w:szCs w:val="28"/>
+        </w:rPr>
+        <w:t xml:space="preserve">), </w:t>
+      </w:r>
+      <w:r>
+        <w:rPr>
+          <w:rFonts w:ascii="Times New Roman" w:hAnsi="Times New Roman" w:cs="Times New Roman"/>
+          <w:sz w:val="28"/>
+          <w:szCs w:val="28"/>
+        </w:rPr>
+        <w:t xml:space="preserve">например, рабочая нагрузка «Разработка классических приложений на </w:t>
+      </w:r>
+      <w:r>
+        <w:rPr>
+          <w:rFonts w:ascii="Times New Roman" w:hAnsi="Times New Roman" w:cs="Times New Roman"/>
+          <w:sz w:val="28"/>
+          <w:szCs w:val="28"/>
+          <w:lang w:val="en-US"/>
+        </w:rPr>
+        <w:t>C</w:t>
+      </w:r>
+      <w:r>
+        <w:rPr>
+          <w:rFonts w:ascii="Times New Roman" w:hAnsi="Times New Roman" w:cs="Times New Roman"/>
+          <w:sz w:val="28"/>
+          <w:szCs w:val="28"/>
+        </w:rPr>
+        <w:t>++</w:t>
+      </w:r>
+      <w:r>
+        <w:rPr>
+          <w:rFonts w:ascii="Times New Roman" w:hAnsi="Times New Roman" w:cs="Times New Roman"/>
+          <w:sz w:val="28"/>
+          <w:szCs w:val="28"/>
+        </w:rPr>
+        <w:t xml:space="preserve">» содержит средства, необходимые для разработки консольных программ без использования </w:t>
+      </w:r>
+      <w:r>
+        <w:rPr>
+          <w:rFonts w:ascii="Times New Roman" w:hAnsi="Times New Roman" w:cs="Times New Roman"/>
+          <w:sz w:val="28"/>
+          <w:szCs w:val="28"/>
+        </w:rPr>
+        <w:t xml:space="preserve">сторонних средств, например, </w:t>
+      </w:r>
+      <w:r>
+        <w:rPr>
+          <w:rFonts w:ascii="Times New Roman" w:hAnsi="Times New Roman" w:cs="Times New Roman"/>
+          <w:sz w:val="28"/>
+          <w:szCs w:val="28"/>
+          <w:lang w:val="en-US"/>
+        </w:rPr>
+        <w:t>C</w:t>
+      </w:r>
+      <w:r>
+        <w:rPr>
+          <w:rFonts w:ascii="Times New Roman" w:hAnsi="Times New Roman" w:cs="Times New Roman"/>
+          <w:sz w:val="28"/>
+          <w:szCs w:val="28"/>
+        </w:rPr>
+        <w:t xml:space="preserve">++ / </w:t>
+      </w:r>
+      <w:r>
+        <w:rPr>
+          <w:rFonts w:ascii="Times New Roman" w:hAnsi="Times New Roman" w:cs="Times New Roman"/>
+          <w:sz w:val="28"/>
+          <w:szCs w:val="28"/>
+          <w:lang w:val="en-US"/>
+        </w:rPr>
+        <w:t>CLI</w:t>
+      </w:r>
+      <w:r>
+        <w:rPr>
+          <w:rFonts w:ascii="Times New Roman" w:hAnsi="Times New Roman" w:cs="Times New Roman"/>
+          <w:sz w:val="28"/>
+          <w:szCs w:val="28"/>
+        </w:rPr>
+        <w:t>.</w:t>
+      </w:r>
+      <w:r>
+        <w:rPr>
+          <w:rFonts w:ascii="Times New Roman" w:hAnsi="Times New Roman" w:cs="Times New Roman"/>
+          <w:sz w:val="28"/>
+          <w:szCs w:val="28"/>
+        </w:rPr>
+        <w:t xml:space="preserve"> Убедитесь, что будут установлены </w:t>
+      </w:r>
+      <w:r>
+        <w:rPr>
+          <w:rFonts w:ascii="Times New Roman" w:hAnsi="Times New Roman" w:cs="Times New Roman"/>
+          <w:sz w:val="28"/>
+          <w:szCs w:val="28"/>
+          <w:lang w:val="en-US"/>
+        </w:rPr>
+        <w:t>workloads</w:t>
+      </w:r>
+      <w:r>
+        <w:rPr>
+          <w:rFonts w:ascii="Times New Roman" w:hAnsi="Times New Roman" w:cs="Times New Roman"/>
+          <w:sz w:val="28"/>
+          <w:szCs w:val="28"/>
+        </w:rPr>
+        <w:t xml:space="preserve">, </w:t>
+      </w:r>
+      <w:r>
+        <w:rPr>
+          <w:rFonts w:ascii="Times New Roman" w:hAnsi="Times New Roman" w:cs="Times New Roman"/>
+          <w:sz w:val="28"/>
+          <w:szCs w:val="28"/>
+        </w:rPr>
+        <w:t xml:space="preserve">соответствующие </w:t>
+      </w:r>
+      <w:r>
+        <w:rPr>
+          <w:rFonts w:ascii="Times New Roman" w:hAnsi="Times New Roman" w:cs="Times New Roman"/>
+          <w:sz w:val="28"/>
+          <w:szCs w:val="28"/>
+        </w:rPr>
+        <w:t xml:space="preserve">разработке на </w:t>
+      </w:r>
+      <w:r>
+        <w:rPr>
+          <w:rFonts w:ascii="Times New Roman" w:hAnsi="Times New Roman" w:cs="Times New Roman"/>
+          <w:sz w:val="28"/>
+          <w:szCs w:val="28"/>
+          <w:lang w:val="en-US"/>
+        </w:rPr>
+        <w:t>C</w:t>
+      </w:r>
+      <w:r>
+        <w:rPr>
+          <w:rFonts w:ascii="Times New Roman" w:hAnsi="Times New Roman" w:cs="Times New Roman"/>
+          <w:sz w:val="28"/>
+          <w:szCs w:val="28"/>
+        </w:rPr>
+        <w:t xml:space="preserve">++ </w:t>
+      </w:r>
+      <w:r>
+        <w:rPr>
+          <w:rFonts w:ascii="Times New Roman" w:hAnsi="Times New Roman" w:cs="Times New Roman"/>
+          <w:sz w:val="28"/>
+          <w:szCs w:val="28"/>
+        </w:rPr>
+        <w:t xml:space="preserve">и </w:t>
+      </w:r>
+      <w:r>
+        <w:rPr>
+          <w:rFonts w:ascii="Times New Roman" w:hAnsi="Times New Roman" w:cs="Times New Roman"/>
+          <w:sz w:val="28"/>
+          <w:szCs w:val="28"/>
+          <w:lang w:val="en-US"/>
+        </w:rPr>
+        <w:t>C</w:t>
+      </w:r>
+      <w:r>
+        <w:rPr>
+          <w:rFonts w:ascii="Times New Roman" w:hAnsi="Times New Roman" w:cs="Times New Roman"/>
+          <w:sz w:val="28"/>
+          <w:szCs w:val="28"/>
+        </w:rPr>
+        <w:t xml:space="preserve"># </w:t>
+      </w:r>
+      <w:r>
+        <w:rPr>
+          <w:rFonts w:ascii="Times New Roman" w:hAnsi="Times New Roman" w:cs="Times New Roman"/>
+          <w:sz w:val="28"/>
+          <w:szCs w:val="28"/>
+        </w:rPr>
+        <w:t>в консоли</w:t>
+      </w:r>
+      <w:r>
+        <w:rPr>
+          <w:rFonts w:ascii="Times New Roman" w:hAnsi="Times New Roman" w:cs="Times New Roman"/>
+          <w:sz w:val="28"/>
+          <w:szCs w:val="28"/>
+        </w:rPr>
+        <w:t>.</w:t>
+      </w:r>
+    </w:p>
+    <w:p>
+      <w:pPr>
+        <w:rPr>
+          <w:rFonts w:ascii="Times New Roman" w:hAnsi="Times New Roman" w:cs="Times New Roman"/>
+          <w:sz w:val="28"/>
+          <w:szCs w:val="28"/>
+        </w:rPr>
+      </w:pPr>
+      <w:r>
+        <w:rPr>
+          <w:rFonts w:ascii="Times New Roman" w:hAnsi="Times New Roman" w:cs="Times New Roman"/>
+          <w:sz w:val="28"/>
+          <w:szCs w:val="28"/>
+        </w:rPr>
+        <w:t>Также возможен ручной выбор набора для установки. Вне зависимости от выбора рабочей нагрузки или отдельных компонентов, убедитесь, что установлены:</w:t>
+      </w:r>
+    </w:p>
+    <w:p>
+      <w:pPr>
+        <w:pStyle w:val="ab"/>
+        <w:numPr>
+          <w:ilvl w:val="0"/>
+          <w:numId w:val="2"/>
+        </w:numPr>
+        <w:rPr>
+          <w:rFonts w:ascii="Times New Roman" w:hAnsi="Times New Roman" w:cs="Times New Roman"/>
+          <w:sz w:val="28"/>
+          <w:szCs w:val="28"/>
+        </w:rPr>
+      </w:pPr>
+      <w:r>
+        <w:rPr>
+          <w:rFonts w:ascii="Times New Roman" w:hAnsi="Times New Roman" w:cs="Times New Roman"/>
+          <w:sz w:val="28"/>
+          <w:szCs w:val="28"/>
+        </w:rPr>
+        <w:t xml:space="preserve">Средства </w:t>
+      </w:r>
+      <w:proofErr w:type="spellStart"/>
+      <w:r>
+        <w:rPr>
+          <w:rFonts w:ascii="Times New Roman" w:hAnsi="Times New Roman" w:cs="Times New Roman"/>
+          <w:sz w:val="28"/>
+          <w:szCs w:val="28"/>
+          <w:lang w:val="en-US"/>
+        </w:rPr>
+        <w:t>CMake</w:t>
+      </w:r>
+      <w:proofErr w:type="spellEnd"/>
+      <w:r>
+        <w:rPr>
+          <w:rFonts w:ascii="Times New Roman" w:hAnsi="Times New Roman" w:cs="Times New Roman"/>
+          <w:sz w:val="28"/>
+          <w:szCs w:val="28"/>
+        </w:rPr>
+        <w:t xml:space="preserve"> </w:t>
+      </w:r>
+      <w:r>
+        <w:rPr>
+          <w:rFonts w:ascii="Times New Roman" w:hAnsi="Times New Roman" w:cs="Times New Roman"/>
+          <w:sz w:val="28"/>
+          <w:szCs w:val="28"/>
+          <w:lang w:val="en-US"/>
+        </w:rPr>
+        <w:t>C</w:t>
+      </w:r>
+      <w:r>
+        <w:rPr>
+          <w:rFonts w:ascii="Times New Roman" w:hAnsi="Times New Roman" w:cs="Times New Roman"/>
+          <w:sz w:val="28"/>
+          <w:szCs w:val="28"/>
+        </w:rPr>
+        <w:t xml:space="preserve">++ </w:t>
+      </w:r>
+      <w:r>
+        <w:rPr>
+          <w:rFonts w:ascii="Times New Roman" w:hAnsi="Times New Roman" w:cs="Times New Roman"/>
+          <w:sz w:val="28"/>
+          <w:szCs w:val="28"/>
+        </w:rPr>
+        <w:t xml:space="preserve">для </w:t>
+      </w:r>
+      <w:r>
+        <w:rPr>
+          <w:rFonts w:ascii="Times New Roman" w:hAnsi="Times New Roman" w:cs="Times New Roman"/>
+          <w:sz w:val="28"/>
+          <w:szCs w:val="28"/>
+          <w:lang w:val="en-US"/>
+        </w:rPr>
+        <w:t>Windows</w:t>
+      </w:r>
+      <w:r>
+        <w:rPr>
+          <w:rFonts w:ascii="Times New Roman" w:hAnsi="Times New Roman" w:cs="Times New Roman"/>
+          <w:sz w:val="28"/>
+          <w:szCs w:val="28"/>
+        </w:rPr>
+        <w:t>,</w:t>
+      </w:r>
+    </w:p>
+    <w:p>
+      <w:pPr>
+        <w:pStyle w:val="ab"/>
+        <w:numPr>
+          <w:ilvl w:val="0"/>
+          <w:numId w:val="2"/>
+        </w:numPr>
+        <w:rPr>
+          <w:rFonts w:ascii="Times New Roman" w:hAnsi="Times New Roman" w:cs="Times New Roman"/>
+          <w:sz w:val="28"/>
+          <w:szCs w:val="28"/>
+          <w:lang w:val="en-US"/>
+        </w:rPr>
+      </w:pPr>
+      <w:r>
+        <w:rPr>
+          <w:rFonts w:ascii="Times New Roman" w:hAnsi="Times New Roman" w:cs="Times New Roman"/>
+          <w:sz w:val="28"/>
+          <w:szCs w:val="28"/>
+        </w:rPr>
+        <w:t>Расширение</w:t>
+      </w:r>
+      <w:r>
+        <w:rPr>
+          <w:rFonts w:ascii="Times New Roman" w:hAnsi="Times New Roman" w:cs="Times New Roman"/>
+          <w:sz w:val="28"/>
+          <w:szCs w:val="28"/>
+          <w:lang w:val="en-US"/>
+        </w:rPr>
+        <w:t xml:space="preserve"> </w:t>
+      </w:r>
+      <w:r>
+        <w:rPr>
+          <w:rFonts w:ascii="Times New Roman" w:hAnsi="Times New Roman" w:cs="Times New Roman"/>
+          <w:sz w:val="28"/>
+          <w:szCs w:val="28"/>
+          <w:lang w:val="en-US"/>
+        </w:rPr>
+        <w:t xml:space="preserve">GitHub </w:t>
+      </w:r>
+      <w:r>
+        <w:rPr>
+          <w:rFonts w:ascii="Times New Roman" w:hAnsi="Times New Roman" w:cs="Times New Roman"/>
+          <w:sz w:val="28"/>
+          <w:szCs w:val="28"/>
+        </w:rPr>
+        <w:t>для</w:t>
+      </w:r>
+      <w:r>
+        <w:rPr>
+          <w:rFonts w:ascii="Times New Roman" w:hAnsi="Times New Roman" w:cs="Times New Roman"/>
+          <w:sz w:val="28"/>
+          <w:szCs w:val="28"/>
+          <w:lang w:val="en-US"/>
+        </w:rPr>
+        <w:t xml:space="preserve"> </w:t>
+      </w:r>
+      <w:r>
+        <w:rPr>
+          <w:rFonts w:ascii="Times New Roman" w:hAnsi="Times New Roman" w:cs="Times New Roman"/>
+          <w:sz w:val="28"/>
+          <w:szCs w:val="28"/>
           <w:lang w:val="en-US"/>
         </w:rPr>
         <w:t>Visual Studio</w:t>
       </w:r>
+      <w:r>
+        <w:rPr>
+          <w:rFonts w:ascii="Times New Roman" w:hAnsi="Times New Roman" w:cs="Times New Roman"/>
+          <w:sz w:val="28"/>
+          <w:szCs w:val="28"/>
+          <w:lang w:val="en-US"/>
+        </w:rPr>
+        <w:t>,</w:t>
+      </w:r>
+    </w:p>
+    <w:p>
+      <w:pPr>
+        <w:pStyle w:val="ab"/>
+        <w:numPr>
+          <w:ilvl w:val="0"/>
+          <w:numId w:val="2"/>
+        </w:numPr>
+        <w:rPr>
+          <w:rFonts w:ascii="Times New Roman" w:hAnsi="Times New Roman" w:cs="Times New Roman"/>
+          <w:sz w:val="28"/>
+          <w:szCs w:val="28"/>
+        </w:rPr>
+      </w:pPr>
+      <w:proofErr w:type="spellStart"/>
+      <w:r>
+        <w:rPr>
+          <w:rFonts w:ascii="Times New Roman" w:hAnsi="Times New Roman" w:cs="Times New Roman"/>
+          <w:sz w:val="28"/>
+          <w:szCs w:val="28"/>
+          <w:lang w:val="en-US"/>
+        </w:rPr>
+        <w:t>Git</w:t>
+      </w:r>
+      <w:proofErr w:type="spellEnd"/>
+      <w:r>
+        <w:rPr>
+          <w:rFonts w:ascii="Times New Roman" w:hAnsi="Times New Roman" w:cs="Times New Roman"/>
+          <w:sz w:val="28"/>
+          <w:szCs w:val="28"/>
+          <w:lang w:val="en-US"/>
+        </w:rPr>
+        <w:t xml:space="preserve"> </w:t>
+      </w:r>
+      <w:r>
+        <w:rPr>
+          <w:rFonts w:ascii="Times New Roman" w:hAnsi="Times New Roman" w:cs="Times New Roman"/>
+          <w:sz w:val="28"/>
+          <w:szCs w:val="28"/>
+        </w:rPr>
+        <w:t xml:space="preserve">для </w:t>
+      </w:r>
+      <w:r>
+        <w:rPr>
+          <w:rFonts w:ascii="Times New Roman" w:hAnsi="Times New Roman" w:cs="Times New Roman"/>
+          <w:sz w:val="28"/>
+          <w:szCs w:val="28"/>
+          <w:lang w:val="en-US"/>
+        </w:rPr>
+        <w:t>Windows</w:t>
+      </w:r>
+      <w:r>
+        <w:rPr>
+          <w:rFonts w:ascii="Times New Roman" w:hAnsi="Times New Roman" w:cs="Times New Roman"/>
+          <w:sz w:val="28"/>
+          <w:szCs w:val="28"/>
+        </w:rPr>
+        <w:t>.</w:t>
+      </w:r>
+    </w:p>
+    <w:p/>
+    <w:p/>
+    <w:p/>
+    <w:p/>
+    <w:p/>
+    <w:p/>
+    <w:p/>
+    <w:p/>
+    <w:p/>
+    <w:p/>
+    <w:p/>
+    <w:p/>
+    <w:p/>
+    <w:p/>
+    <w:p/>
+    <w:p/>
+    <w:p/>
+    <w:p/>
+    <w:p/>
+    <w:p>
+      <w:pPr>
+        <w:pStyle w:val="10"/>
+      </w:pPr>
+      <w:bookmarkStart w:id="2" w:name="_Toc21692256"/>
+      <w:r>
+        <w:lastRenderedPageBreak/>
+        <w:t>Начальный экран</w:t>
+      </w:r>
+      <w:r>
+        <w:t xml:space="preserve"> </w:t>
+      </w:r>
+      <w:r>
+        <w:rPr>
+          <w:lang w:val="en-US"/>
+        </w:rPr>
+        <w:t>Visual</w:t>
+      </w:r>
+      <w:r>
+        <w:t xml:space="preserve"> </w:t>
+      </w:r>
+      <w:r>
+        <w:rPr>
+          <w:lang w:val="en-US"/>
+        </w:rPr>
+        <w:t>Studio</w:t>
+      </w:r>
+      <w:r>
+        <w:t>. Организация проектов и решений</w:t>
+      </w:r>
       <w:bookmarkEnd w:id="2"/>
     </w:p>
     <w:p>
       <w:pPr>
         <w:rPr>
-          <w:lang w:val="en-US"/>
-        </w:rPr>
-      </w:pPr>
-    </w:p>
-    <w:p>
-      <w:pPr>
-        <w:rPr>
-          <w:rFonts w:ascii="Times New Roman" w:hAnsi="Times New Roman" w:cs="Times New Roman"/>
-          <w:sz w:val="28"/>
-          <w:szCs w:val="28"/>
-          <w:lang w:val="en-US"/>
-        </w:rPr>
-      </w:pPr>
-      <w:r>
-        <w:rPr>
-          <w:rFonts w:ascii="Times New Roman" w:hAnsi="Times New Roman" w:cs="Times New Roman"/>
-          <w:sz w:val="28"/>
-          <w:szCs w:val="28"/>
-          <w:lang w:val="en-US"/>
-        </w:rPr>
-        <w:t>Visual Studio</w:t>
-      </w:r>
-      <w:r>
-        <w:rPr>
-          <w:rFonts w:ascii="Times New Roman" w:hAnsi="Times New Roman" w:cs="Times New Roman"/>
-          <w:sz w:val="28"/>
-          <w:szCs w:val="28"/>
-          <w:lang w:val="en-US"/>
-        </w:rPr>
-        <w:t xml:space="preserve"> Installer </w:t>
+          <w:rFonts w:ascii="Times New Roman" w:hAnsi="Times New Roman" w:cs="Times New Roman"/>
+        </w:rPr>
+      </w:pPr>
+    </w:p>
+    <w:p>
+      <w:pPr>
+        <w:rPr>
+          <w:rFonts w:ascii="Times New Roman" w:hAnsi="Times New Roman" w:cs="Times New Roman"/>
+          <w:sz w:val="28"/>
+          <w:szCs w:val="28"/>
+        </w:rPr>
+      </w:pPr>
+      <w:r>
+        <w:rPr>
+          <w:rFonts w:ascii="Times New Roman" w:hAnsi="Times New Roman" w:cs="Times New Roman"/>
+          <w:sz w:val="28"/>
+          <w:szCs w:val="28"/>
+        </w:rPr>
+        <w:t xml:space="preserve">После установки запустите </w:t>
+      </w:r>
+      <w:r>
+        <w:rPr>
+          <w:rFonts w:ascii="Times New Roman" w:hAnsi="Times New Roman" w:cs="Times New Roman"/>
+          <w:sz w:val="28"/>
+          <w:szCs w:val="28"/>
+          <w:lang w:val="en-US"/>
+        </w:rPr>
+        <w:t>Visual</w:t>
+      </w:r>
+      <w:r>
+        <w:rPr>
+          <w:rFonts w:ascii="Times New Roman" w:hAnsi="Times New Roman" w:cs="Times New Roman"/>
+          <w:sz w:val="28"/>
+          <w:szCs w:val="28"/>
+        </w:rPr>
+        <w:t xml:space="preserve"> </w:t>
+      </w:r>
+      <w:r>
+        <w:rPr>
+          <w:rFonts w:ascii="Times New Roman" w:hAnsi="Times New Roman" w:cs="Times New Roman"/>
+          <w:sz w:val="28"/>
+          <w:szCs w:val="28"/>
+          <w:lang w:val="en-US"/>
+        </w:rPr>
+        <w:t>Studio</w:t>
+      </w:r>
+      <w:r>
+        <w:rPr>
+          <w:rFonts w:ascii="Times New Roman" w:hAnsi="Times New Roman" w:cs="Times New Roman"/>
+          <w:sz w:val="28"/>
+          <w:szCs w:val="28"/>
+        </w:rPr>
+        <w:t xml:space="preserve"> и ознакомьтесь с Начальным экраном (рисунок 1).</w:t>
+      </w:r>
+    </w:p>
+    <w:p/>
+    <w:p>
+      <w:pPr>
+        <w:keepNext/>
+      </w:pPr>
+      <w:r>
+        <w:rPr>
+          <w:noProof/>
+          <w:lang w:eastAsia="ru-RU"/>
+        </w:rPr>
+        <w:drawing>
+          <wp:inline distT="0" distB="0" distL="0" distR="0" wp14:anchorId="47275CAC" wp14:editId="4C1B0548">
+            <wp:extent cx="5940425" cy="4121150"/>
+            <wp:effectExtent l="0" t="0" r="3175" b="0"/>
+            <wp:docPr id="1" name="Рисунок 1"/>
+            <wp:cNvGraphicFramePr>
+              <a:graphicFrameLocks xmlns:a="http://schemas.openxmlformats.org/drawingml/2006/main" noChangeAspect="1"/>
+            </wp:cNvGraphicFramePr>
+            <a:graphic xmlns:a="http://schemas.openxmlformats.org/drawingml/2006/main">
+              <a:graphicData uri="http://schemas.openxmlformats.org/drawingml/2006/picture">
+                <pic:pic xmlns:pic="http://schemas.openxmlformats.org/drawingml/2006/picture">
+                  <pic:nvPicPr>
+                    <pic:cNvPr id="1" name=""/>
+                    <pic:cNvPicPr/>
+                  </pic:nvPicPr>
+                  <pic:blipFill>
+                    <a:blip r:embed="rId9"/>
+                    <a:stretch>
+                      <a:fillRect/>
+                    </a:stretch>
+                  </pic:blipFill>
+                  <pic:spPr>
+                    <a:xfrm>
+                      <a:off x="0" y="0"/>
+                      <a:ext cx="5940425" cy="4121150"/>
+                    </a:xfrm>
+                    <a:prstGeom prst="rect">
+                      <a:avLst/>
+                    </a:prstGeom>
+                  </pic:spPr>
+                </pic:pic>
+              </a:graphicData>
+            </a:graphic>
+          </wp:inline>
+        </w:drawing>
+      </w:r>
+    </w:p>
+    <w:p>
+      <w:pPr>
+        <w:pStyle w:val="a9"/>
+      </w:pPr>
+      <w:r>
+        <w:t xml:space="preserve">Рисунок </w:t>
+      </w:r>
+      <w:fldSimple w:instr=" SEQ Рисунок \* ARABIC ">
+        <w:r>
+          <w:rPr>
+            <w:noProof/>
+          </w:rPr>
+          <w:t>1</w:t>
+        </w:r>
+      </w:fldSimple>
+      <w:r>
+        <w:t xml:space="preserve"> - Начальный экран</w:t>
+      </w:r>
+    </w:p>
+    <w:p/>
+    <w:p>
+      <w:pPr>
+        <w:rPr>
+          <w:rFonts w:ascii="Times New Roman" w:hAnsi="Times New Roman" w:cs="Times New Roman"/>
+          <w:sz w:val="28"/>
+          <w:szCs w:val="28"/>
+        </w:rPr>
+      </w:pPr>
+      <w:r>
+        <w:rPr>
+          <w:rFonts w:ascii="Times New Roman" w:hAnsi="Times New Roman" w:cs="Times New Roman"/>
+          <w:sz w:val="28"/>
+          <w:szCs w:val="28"/>
+        </w:rPr>
+        <w:t>Проектом (</w:t>
+      </w:r>
+      <w:r>
+        <w:rPr>
+          <w:rFonts w:ascii="Times New Roman" w:hAnsi="Times New Roman" w:cs="Times New Roman"/>
+          <w:b/>
+          <w:sz w:val="28"/>
+          <w:szCs w:val="28"/>
+          <w:lang w:val="en-US"/>
+        </w:rPr>
+        <w:t>project</w:t>
+      </w:r>
+      <w:r>
+        <w:rPr>
+          <w:rFonts w:ascii="Times New Roman" w:hAnsi="Times New Roman" w:cs="Times New Roman"/>
+          <w:sz w:val="28"/>
+          <w:szCs w:val="28"/>
+        </w:rPr>
+        <w:t xml:space="preserve">) </w:t>
+      </w:r>
+      <w:r>
+        <w:rPr>
+          <w:rFonts w:ascii="Times New Roman" w:hAnsi="Times New Roman" w:cs="Times New Roman"/>
+          <w:sz w:val="28"/>
+          <w:szCs w:val="28"/>
+        </w:rPr>
+        <w:t xml:space="preserve">в </w:t>
+      </w:r>
+      <w:r>
+        <w:rPr>
+          <w:rFonts w:ascii="Times New Roman" w:hAnsi="Times New Roman" w:cs="Times New Roman"/>
+          <w:sz w:val="28"/>
+          <w:szCs w:val="28"/>
+          <w:lang w:val="en-US"/>
+        </w:rPr>
+        <w:t>Visual</w:t>
+      </w:r>
+      <w:r>
+        <w:rPr>
+          <w:rFonts w:ascii="Times New Roman" w:hAnsi="Times New Roman" w:cs="Times New Roman"/>
+          <w:sz w:val="28"/>
+          <w:szCs w:val="28"/>
+        </w:rPr>
+        <w:t xml:space="preserve"> </w:t>
+      </w:r>
+      <w:r>
+        <w:rPr>
+          <w:rFonts w:ascii="Times New Roman" w:hAnsi="Times New Roman" w:cs="Times New Roman"/>
+          <w:sz w:val="28"/>
+          <w:szCs w:val="28"/>
+          <w:lang w:val="en-US"/>
+        </w:rPr>
+        <w:t>Studio</w:t>
+      </w:r>
+      <w:r>
+        <w:rPr>
+          <w:rFonts w:ascii="Times New Roman" w:hAnsi="Times New Roman" w:cs="Times New Roman"/>
+          <w:sz w:val="28"/>
+          <w:szCs w:val="28"/>
+        </w:rPr>
+        <w:t xml:space="preserve"> </w:t>
+      </w:r>
+      <w:r>
+        <w:rPr>
+          <w:rFonts w:ascii="Times New Roman" w:hAnsi="Times New Roman" w:cs="Times New Roman"/>
+          <w:sz w:val="28"/>
+          <w:szCs w:val="28"/>
+        </w:rPr>
+        <w:t>называется набор файлов, участвующих в сборке.</w:t>
+      </w:r>
+      <w:r>
+        <w:rPr>
+          <w:rFonts w:ascii="Times New Roman" w:hAnsi="Times New Roman" w:cs="Times New Roman"/>
+          <w:sz w:val="28"/>
+          <w:szCs w:val="28"/>
+        </w:rPr>
+        <w:t xml:space="preserve"> Один проект представляет одно приложение, одну библиотеку или один набор ресурсов.</w:t>
+      </w:r>
+    </w:p>
+    <w:p>
+      <w:pPr>
+        <w:rPr>
+          <w:rFonts w:ascii="Times New Roman" w:hAnsi="Times New Roman" w:cs="Times New Roman"/>
+          <w:sz w:val="28"/>
+          <w:szCs w:val="28"/>
+        </w:rPr>
+      </w:pPr>
+      <w:r>
+        <w:rPr>
+          <w:rFonts w:ascii="Times New Roman" w:hAnsi="Times New Roman" w:cs="Times New Roman"/>
+          <w:sz w:val="28"/>
+          <w:szCs w:val="28"/>
+        </w:rPr>
+        <w:t>Решением (</w:t>
+      </w:r>
+      <w:r>
+        <w:rPr>
+          <w:rFonts w:ascii="Times New Roman" w:hAnsi="Times New Roman" w:cs="Times New Roman"/>
+          <w:b/>
+          <w:sz w:val="28"/>
+          <w:szCs w:val="28"/>
+          <w:lang w:val="en-US"/>
+        </w:rPr>
+        <w:t>solution</w:t>
+      </w:r>
+      <w:r>
+        <w:rPr>
+          <w:rFonts w:ascii="Times New Roman" w:hAnsi="Times New Roman" w:cs="Times New Roman"/>
+          <w:sz w:val="28"/>
+          <w:szCs w:val="28"/>
+        </w:rPr>
+        <w:t xml:space="preserve">) </w:t>
+      </w:r>
+      <w:r>
+        <w:rPr>
+          <w:rFonts w:ascii="Times New Roman" w:hAnsi="Times New Roman" w:cs="Times New Roman"/>
+          <w:sz w:val="28"/>
+          <w:szCs w:val="28"/>
+        </w:rPr>
+        <w:t xml:space="preserve">в </w:t>
+      </w:r>
+      <w:r>
+        <w:rPr>
+          <w:rFonts w:ascii="Times New Roman" w:hAnsi="Times New Roman" w:cs="Times New Roman"/>
+          <w:sz w:val="28"/>
+          <w:szCs w:val="28"/>
+          <w:lang w:val="en-US"/>
+        </w:rPr>
+        <w:t>Visual</w:t>
+      </w:r>
+      <w:r>
+        <w:rPr>
+          <w:rFonts w:ascii="Times New Roman" w:hAnsi="Times New Roman" w:cs="Times New Roman"/>
+          <w:sz w:val="28"/>
+          <w:szCs w:val="28"/>
+        </w:rPr>
+        <w:t xml:space="preserve"> </w:t>
+      </w:r>
+      <w:r>
+        <w:rPr>
+          <w:rFonts w:ascii="Times New Roman" w:hAnsi="Times New Roman" w:cs="Times New Roman"/>
+          <w:sz w:val="28"/>
+          <w:szCs w:val="28"/>
+          <w:lang w:val="en-US"/>
+        </w:rPr>
+        <w:t>Studio</w:t>
+      </w:r>
+      <w:r>
+        <w:rPr>
+          <w:rFonts w:ascii="Times New Roman" w:hAnsi="Times New Roman" w:cs="Times New Roman"/>
+          <w:sz w:val="28"/>
+          <w:szCs w:val="28"/>
+        </w:rPr>
+        <w:t xml:space="preserve"> </w:t>
+      </w:r>
+      <w:r>
+        <w:rPr>
+          <w:rFonts w:ascii="Times New Roman" w:hAnsi="Times New Roman" w:cs="Times New Roman"/>
+          <w:sz w:val="28"/>
+          <w:szCs w:val="28"/>
+        </w:rPr>
+        <w:t xml:space="preserve">называется один или несколько проектов, их общие настройки интерфейса среды разработки, их общие сценарии сборки или прочие файлы, не связанные с конкретным проектом. </w:t>
+      </w:r>
+    </w:p>
+    <w:p>
+      <w:pPr>
+        <w:rPr>
+          <w:rFonts w:ascii="Times New Roman" w:hAnsi="Times New Roman" w:cs="Times New Roman"/>
+          <w:sz w:val="28"/>
+          <w:szCs w:val="28"/>
+        </w:rPr>
+      </w:pPr>
+      <w:r>
+        <w:rPr>
+          <w:rFonts w:ascii="Times New Roman" w:hAnsi="Times New Roman" w:cs="Times New Roman"/>
+          <w:sz w:val="28"/>
+          <w:szCs w:val="28"/>
+        </w:rPr>
+        <w:t>Одно решение может использоваться для представления одно</w:t>
+      </w:r>
+      <w:r>
+        <w:rPr>
+          <w:rFonts w:ascii="Times New Roman" w:hAnsi="Times New Roman" w:cs="Times New Roman"/>
+          <w:sz w:val="28"/>
+          <w:szCs w:val="28"/>
+        </w:rPr>
+        <w:t>го</w:t>
+      </w:r>
+      <w:r>
+        <w:rPr>
+          <w:rFonts w:ascii="Times New Roman" w:hAnsi="Times New Roman" w:cs="Times New Roman"/>
+          <w:sz w:val="28"/>
+          <w:szCs w:val="28"/>
+        </w:rPr>
+        <w:t xml:space="preserve"> программного продукта целиком. </w:t>
+      </w:r>
+    </w:p>
+    <w:p>
+      <w:pPr>
+        <w:rPr>
+          <w:rFonts w:ascii="Times New Roman" w:hAnsi="Times New Roman" w:cs="Times New Roman"/>
+          <w:sz w:val="28"/>
+          <w:szCs w:val="28"/>
+        </w:rPr>
+      </w:pPr>
+      <w:r>
+        <w:rPr>
+          <w:rFonts w:ascii="Times New Roman" w:hAnsi="Times New Roman" w:cs="Times New Roman"/>
+          <w:sz w:val="28"/>
+          <w:szCs w:val="28"/>
+        </w:rPr>
+        <w:t xml:space="preserve">В рамках лабораторных работ возможно сопоставление каждой дисциплине своего решения: так, Объектно-ориентированное программирование на </w:t>
+      </w:r>
+      <w:r>
+        <w:rPr>
+          <w:rFonts w:ascii="Times New Roman" w:hAnsi="Times New Roman" w:cs="Times New Roman"/>
+          <w:sz w:val="28"/>
+          <w:szCs w:val="28"/>
+          <w:lang w:val="en-US"/>
+        </w:rPr>
+        <w:t>C</w:t>
+      </w:r>
+      <w:r>
+        <w:rPr>
+          <w:rFonts w:ascii="Times New Roman" w:hAnsi="Times New Roman" w:cs="Times New Roman"/>
+          <w:sz w:val="28"/>
+          <w:szCs w:val="28"/>
+        </w:rPr>
+        <w:t xml:space="preserve">++ </w:t>
+      </w:r>
+      <w:r>
+        <w:rPr>
+          <w:rFonts w:ascii="Times New Roman" w:hAnsi="Times New Roman" w:cs="Times New Roman"/>
+          <w:sz w:val="28"/>
+          <w:szCs w:val="28"/>
+        </w:rPr>
+        <w:t xml:space="preserve">потребует стандартных средств разработки на </w:t>
+      </w:r>
+      <w:r>
+        <w:rPr>
+          <w:rFonts w:ascii="Times New Roman" w:hAnsi="Times New Roman" w:cs="Times New Roman"/>
+          <w:sz w:val="28"/>
+          <w:szCs w:val="28"/>
+          <w:lang w:val="en-US"/>
+        </w:rPr>
+        <w:t>C</w:t>
+      </w:r>
+      <w:r>
+        <w:rPr>
+          <w:rFonts w:ascii="Times New Roman" w:hAnsi="Times New Roman" w:cs="Times New Roman"/>
+          <w:sz w:val="28"/>
+          <w:szCs w:val="28"/>
+        </w:rPr>
+        <w:t xml:space="preserve">++ </w:t>
+      </w:r>
+      <w:r>
+        <w:rPr>
+          <w:rFonts w:ascii="Times New Roman" w:hAnsi="Times New Roman" w:cs="Times New Roman"/>
+          <w:sz w:val="28"/>
+          <w:szCs w:val="28"/>
+        </w:rPr>
+        <w:t xml:space="preserve">для всех проектов, а работы по Технологиям пространственного моделирования могут иметь </w:t>
+      </w:r>
+      <w:r>
+        <w:rPr>
+          <w:rFonts w:ascii="Times New Roman" w:hAnsi="Times New Roman" w:cs="Times New Roman"/>
+          <w:sz w:val="28"/>
+          <w:szCs w:val="28"/>
+        </w:rPr>
+        <w:lastRenderedPageBreak/>
+        <w:t xml:space="preserve">общий </w:t>
+      </w:r>
+      <w:r>
+        <w:rPr>
+          <w:rFonts w:ascii="Times New Roman" w:hAnsi="Times New Roman" w:cs="Times New Roman"/>
+          <w:sz w:val="28"/>
+          <w:szCs w:val="28"/>
+          <w:lang w:val="en-US"/>
+        </w:rPr>
+        <w:t>toolchain</w:t>
+      </w:r>
+      <w:r>
+        <w:rPr>
+          <w:rFonts w:ascii="Times New Roman" w:hAnsi="Times New Roman" w:cs="Times New Roman"/>
+          <w:sz w:val="28"/>
+          <w:szCs w:val="28"/>
+        </w:rPr>
+        <w:t xml:space="preserve"> </w:t>
+      </w:r>
+      <w:r>
+        <w:rPr>
+          <w:rFonts w:ascii="Times New Roman" w:hAnsi="Times New Roman" w:cs="Times New Roman"/>
+          <w:sz w:val="28"/>
+          <w:szCs w:val="28"/>
+        </w:rPr>
+        <w:t xml:space="preserve">для разработки на </w:t>
+      </w:r>
+      <w:r>
+        <w:rPr>
+          <w:rFonts w:ascii="Times New Roman" w:hAnsi="Times New Roman" w:cs="Times New Roman"/>
+          <w:sz w:val="28"/>
+          <w:szCs w:val="28"/>
+          <w:lang w:val="en-US"/>
+        </w:rPr>
+        <w:t>C</w:t>
+      </w:r>
+      <w:r>
+        <w:rPr>
+          <w:rFonts w:ascii="Times New Roman" w:hAnsi="Times New Roman" w:cs="Times New Roman"/>
+          <w:sz w:val="28"/>
+          <w:szCs w:val="28"/>
+        </w:rPr>
+        <w:t xml:space="preserve"># + </w:t>
+      </w:r>
+      <w:r>
+        <w:rPr>
+          <w:rFonts w:ascii="Times New Roman" w:hAnsi="Times New Roman" w:cs="Times New Roman"/>
+          <w:sz w:val="28"/>
+          <w:szCs w:val="28"/>
+          <w:lang w:val="en-US"/>
+        </w:rPr>
+        <w:t>Windows</w:t>
+      </w:r>
+      <w:r>
+        <w:rPr>
+          <w:rFonts w:ascii="Times New Roman" w:hAnsi="Times New Roman" w:cs="Times New Roman"/>
+          <w:sz w:val="28"/>
+          <w:szCs w:val="28"/>
+        </w:rPr>
+        <w:t>.</w:t>
+      </w:r>
+      <w:r>
+        <w:rPr>
+          <w:rFonts w:ascii="Times New Roman" w:hAnsi="Times New Roman" w:cs="Times New Roman"/>
+          <w:sz w:val="28"/>
+          <w:szCs w:val="28"/>
+          <w:lang w:val="en-US"/>
+        </w:rPr>
+        <w:t>Forms</w:t>
+      </w:r>
+      <w:r>
+        <w:rPr>
+          <w:rFonts w:ascii="Times New Roman" w:hAnsi="Times New Roman" w:cs="Times New Roman"/>
+          <w:sz w:val="28"/>
+          <w:szCs w:val="28"/>
+        </w:rPr>
+        <w:t xml:space="preserve"> с использованием библиотеки </w:t>
+      </w:r>
+      <w:proofErr w:type="spellStart"/>
+      <w:r>
+        <w:rPr>
+          <w:rFonts w:ascii="Times New Roman" w:hAnsi="Times New Roman" w:cs="Times New Roman"/>
+          <w:sz w:val="28"/>
+          <w:szCs w:val="28"/>
+          <w:lang w:val="en-US"/>
+        </w:rPr>
+        <w:t>OpenTK</w:t>
+      </w:r>
+      <w:proofErr w:type="spellEnd"/>
+      <w:r>
+        <w:rPr>
+          <w:rFonts w:ascii="Times New Roman" w:hAnsi="Times New Roman" w:cs="Times New Roman"/>
+          <w:sz w:val="28"/>
+          <w:szCs w:val="28"/>
+        </w:rPr>
+        <w:t>.</w:t>
+      </w:r>
+    </w:p>
+    <w:p>
+      <w:pPr>
+        <w:rPr>
+          <w:rFonts w:ascii="Times New Roman" w:hAnsi="Times New Roman" w:cs="Times New Roman"/>
+          <w:sz w:val="28"/>
+          <w:szCs w:val="28"/>
+        </w:rPr>
+      </w:pPr>
+      <w:proofErr w:type="spellStart"/>
+      <w:r>
+        <w:rPr>
+          <w:rFonts w:ascii="Times New Roman" w:hAnsi="Times New Roman" w:cs="Times New Roman"/>
+          <w:sz w:val="28"/>
+          <w:szCs w:val="28"/>
+        </w:rPr>
+        <w:t>Репозиторием</w:t>
+      </w:r>
+      <w:proofErr w:type="spellEnd"/>
+      <w:r>
+        <w:rPr>
+          <w:rFonts w:ascii="Times New Roman" w:hAnsi="Times New Roman" w:cs="Times New Roman"/>
+          <w:sz w:val="28"/>
+          <w:szCs w:val="28"/>
+        </w:rPr>
+        <w:t xml:space="preserve"> (</w:t>
+      </w:r>
+      <w:r>
+        <w:rPr>
+          <w:rFonts w:ascii="Times New Roman" w:hAnsi="Times New Roman" w:cs="Times New Roman"/>
+          <w:b/>
+          <w:sz w:val="28"/>
+          <w:szCs w:val="28"/>
+          <w:lang w:val="en-US"/>
+        </w:rPr>
+        <w:t>software</w:t>
+      </w:r>
+      <w:r>
+        <w:rPr>
+          <w:rFonts w:ascii="Times New Roman" w:hAnsi="Times New Roman" w:cs="Times New Roman"/>
+          <w:sz w:val="28"/>
+          <w:szCs w:val="28"/>
+        </w:rPr>
+        <w:t xml:space="preserve"> </w:t>
+      </w:r>
+      <w:r>
+        <w:rPr>
+          <w:rFonts w:ascii="Times New Roman" w:hAnsi="Times New Roman" w:cs="Times New Roman"/>
+          <w:b/>
+          <w:sz w:val="28"/>
+          <w:szCs w:val="28"/>
+          <w:lang w:val="en-US"/>
+        </w:rPr>
+        <w:t>repository</w:t>
+      </w:r>
+      <w:r>
+        <w:rPr>
+          <w:rFonts w:ascii="Times New Roman" w:hAnsi="Times New Roman" w:cs="Times New Roman"/>
+          <w:b/>
+          <w:sz w:val="28"/>
+          <w:szCs w:val="28"/>
+        </w:rPr>
+        <w:t xml:space="preserve">, </w:t>
+      </w:r>
+      <w:r>
+        <w:rPr>
+          <w:rFonts w:ascii="Times New Roman" w:hAnsi="Times New Roman" w:cs="Times New Roman"/>
+          <w:sz w:val="28"/>
+          <w:szCs w:val="28"/>
+        </w:rPr>
+        <w:t>также просто</w:t>
+      </w:r>
+      <w:r>
+        <w:rPr>
+          <w:rFonts w:ascii="Times New Roman" w:hAnsi="Times New Roman" w:cs="Times New Roman"/>
+          <w:b/>
+          <w:sz w:val="28"/>
+          <w:szCs w:val="28"/>
+        </w:rPr>
+        <w:t xml:space="preserve"> </w:t>
+      </w:r>
+      <w:r>
+        <w:rPr>
+          <w:rFonts w:ascii="Times New Roman" w:hAnsi="Times New Roman" w:cs="Times New Roman"/>
+          <w:b/>
+          <w:sz w:val="28"/>
+          <w:szCs w:val="28"/>
+          <w:lang w:val="en-US"/>
+        </w:rPr>
+        <w:t>repository</w:t>
+      </w:r>
+      <w:r>
+        <w:rPr>
+          <w:rFonts w:ascii="Times New Roman" w:hAnsi="Times New Roman" w:cs="Times New Roman"/>
+          <w:sz w:val="28"/>
+          <w:szCs w:val="28"/>
+        </w:rPr>
+        <w:t>)</w:t>
+      </w:r>
+      <w:r>
+        <w:rPr>
+          <w:rFonts w:ascii="Times New Roman" w:hAnsi="Times New Roman" w:cs="Times New Roman"/>
+          <w:sz w:val="28"/>
+          <w:szCs w:val="28"/>
+        </w:rPr>
+        <w:t xml:space="preserve"> </w:t>
+      </w:r>
+      <w:r>
+        <w:rPr>
+          <w:rFonts w:ascii="Times New Roman" w:hAnsi="Times New Roman" w:cs="Times New Roman"/>
+          <w:sz w:val="28"/>
+          <w:szCs w:val="28"/>
+        </w:rPr>
+        <w:t xml:space="preserve">называется </w:t>
+      </w:r>
+      <w:r>
+        <w:rPr>
+          <w:rFonts w:ascii="Times New Roman" w:hAnsi="Times New Roman" w:cs="Times New Roman"/>
+          <w:sz w:val="28"/>
+          <w:szCs w:val="28"/>
+        </w:rPr>
+        <w:t>централизованное хранилище файлов, как правило, представляющих проект.</w:t>
+      </w:r>
+    </w:p>
+    <w:p>
+      <w:pPr>
+        <w:rPr>
+          <w:rFonts w:ascii="Times New Roman" w:hAnsi="Times New Roman" w:cs="Times New Roman"/>
+          <w:sz w:val="28"/>
+          <w:szCs w:val="28"/>
+        </w:rPr>
+      </w:pPr>
+      <w:r>
+        <w:rPr>
+          <w:rFonts w:ascii="Times New Roman" w:hAnsi="Times New Roman" w:cs="Times New Roman"/>
+          <w:sz w:val="28"/>
+          <w:szCs w:val="28"/>
+        </w:rPr>
+        <w:t>Работа</w:t>
+      </w:r>
+      <w:r>
+        <w:rPr>
+          <w:rFonts w:ascii="Times New Roman" w:hAnsi="Times New Roman" w:cs="Times New Roman"/>
+          <w:sz w:val="28"/>
+          <w:szCs w:val="28"/>
+        </w:rPr>
+        <w:t xml:space="preserve"> в </w:t>
+      </w:r>
+      <w:r>
+        <w:rPr>
+          <w:rFonts w:ascii="Times New Roman" w:hAnsi="Times New Roman" w:cs="Times New Roman"/>
+          <w:sz w:val="28"/>
+          <w:szCs w:val="28"/>
+          <w:lang w:val="en-US"/>
+        </w:rPr>
+        <w:t>Visual</w:t>
+      </w:r>
+      <w:r>
+        <w:rPr>
+          <w:rFonts w:ascii="Times New Roman" w:hAnsi="Times New Roman" w:cs="Times New Roman"/>
+          <w:sz w:val="28"/>
+          <w:szCs w:val="28"/>
+        </w:rPr>
+        <w:t xml:space="preserve"> </w:t>
+      </w:r>
+      <w:r>
+        <w:rPr>
+          <w:rFonts w:ascii="Times New Roman" w:hAnsi="Times New Roman" w:cs="Times New Roman"/>
+          <w:sz w:val="28"/>
+          <w:szCs w:val="28"/>
+          <w:lang w:val="en-US"/>
+        </w:rPr>
+        <w:t>Studio</w:t>
+      </w:r>
+      <w:r>
+        <w:rPr>
+          <w:rFonts w:ascii="Times New Roman" w:hAnsi="Times New Roman" w:cs="Times New Roman"/>
+          <w:sz w:val="28"/>
+          <w:szCs w:val="28"/>
+        </w:rPr>
+        <w:t xml:space="preserve"> </w:t>
+      </w:r>
+      <w:r>
+        <w:rPr>
+          <w:rFonts w:ascii="Times New Roman" w:hAnsi="Times New Roman" w:cs="Times New Roman"/>
+          <w:sz w:val="28"/>
+          <w:szCs w:val="28"/>
+        </w:rPr>
+        <w:t xml:space="preserve">возможна </w:t>
+      </w:r>
+      <w:r>
+        <w:rPr>
+          <w:rFonts w:ascii="Times New Roman" w:hAnsi="Times New Roman" w:cs="Times New Roman"/>
+          <w:sz w:val="28"/>
+          <w:szCs w:val="28"/>
+        </w:rPr>
+        <w:t xml:space="preserve">после создания проекта, клонирования существующего проекта из </w:t>
+      </w:r>
+      <w:r>
+        <w:rPr>
+          <w:rFonts w:ascii="Times New Roman" w:hAnsi="Times New Roman" w:cs="Times New Roman"/>
+          <w:sz w:val="28"/>
+          <w:szCs w:val="28"/>
+        </w:rPr>
+        <w:t xml:space="preserve">локального (на диске) или удаленного (в сети) </w:t>
+      </w:r>
+      <w:proofErr w:type="spellStart"/>
+      <w:r>
+        <w:rPr>
+          <w:rFonts w:ascii="Times New Roman" w:hAnsi="Times New Roman" w:cs="Times New Roman"/>
+          <w:sz w:val="28"/>
+          <w:szCs w:val="28"/>
+        </w:rPr>
+        <w:t>репозитория</w:t>
+      </w:r>
+      <w:proofErr w:type="spellEnd"/>
+      <w:r>
+        <w:rPr>
+          <w:rFonts w:ascii="Times New Roman" w:hAnsi="Times New Roman" w:cs="Times New Roman"/>
+          <w:sz w:val="28"/>
+          <w:szCs w:val="28"/>
+        </w:rPr>
+        <w:t xml:space="preserve">, </w:t>
+      </w:r>
+      <w:r>
+        <w:rPr>
+          <w:rFonts w:ascii="Times New Roman" w:hAnsi="Times New Roman" w:cs="Times New Roman"/>
+          <w:sz w:val="28"/>
+          <w:szCs w:val="28"/>
+        </w:rPr>
+        <w:t xml:space="preserve">открытия существующего проекта или открытия произвольной папки на диске. </w:t>
+      </w:r>
+      <w:r>
+        <w:rPr>
+          <w:rFonts w:ascii="Times New Roman" w:hAnsi="Times New Roman" w:cs="Times New Roman"/>
+          <w:sz w:val="28"/>
+          <w:szCs w:val="28"/>
+        </w:rPr>
+        <w:t xml:space="preserve">Для </w:t>
+      </w:r>
+      <w:proofErr w:type="spellStart"/>
+      <w:r>
+        <w:rPr>
+          <w:rFonts w:ascii="Times New Roman" w:hAnsi="Times New Roman" w:cs="Times New Roman"/>
+          <w:sz w:val="28"/>
+          <w:szCs w:val="28"/>
+        </w:rPr>
+        <w:t>репозиториев</w:t>
+      </w:r>
+      <w:proofErr w:type="spellEnd"/>
+      <w:r>
+        <w:rPr>
+          <w:rFonts w:ascii="Times New Roman" w:hAnsi="Times New Roman" w:cs="Times New Roman"/>
+          <w:sz w:val="28"/>
+          <w:szCs w:val="28"/>
+        </w:rPr>
+        <w:t xml:space="preserve"> под управлением системы контроля версий </w:t>
+      </w:r>
+      <w:proofErr w:type="spellStart"/>
+      <w:r>
+        <w:rPr>
+          <w:rFonts w:ascii="Times New Roman" w:hAnsi="Times New Roman" w:cs="Times New Roman"/>
+          <w:sz w:val="28"/>
+          <w:szCs w:val="28"/>
+          <w:lang w:val="en-US"/>
+        </w:rPr>
+        <w:t>Git</w:t>
+      </w:r>
+      <w:proofErr w:type="spellEnd"/>
+      <w:r>
+        <w:rPr>
+          <w:rFonts w:ascii="Times New Roman" w:hAnsi="Times New Roman" w:cs="Times New Roman"/>
+          <w:sz w:val="28"/>
+          <w:szCs w:val="28"/>
+        </w:rPr>
+        <w:t xml:space="preserve"> </w:t>
+      </w:r>
+      <w:r>
+        <w:rPr>
+          <w:rFonts w:ascii="Times New Roman" w:hAnsi="Times New Roman" w:cs="Times New Roman"/>
+          <w:sz w:val="28"/>
+          <w:szCs w:val="28"/>
+        </w:rPr>
+        <w:t xml:space="preserve">возможна работа с версиями из интерфейса </w:t>
+      </w:r>
+      <w:r>
+        <w:rPr>
+          <w:rFonts w:ascii="Times New Roman" w:hAnsi="Times New Roman" w:cs="Times New Roman"/>
+          <w:sz w:val="28"/>
+          <w:szCs w:val="28"/>
+          <w:lang w:val="en-US"/>
+        </w:rPr>
+        <w:t>Visual</w:t>
+      </w:r>
+      <w:r>
+        <w:rPr>
+          <w:rFonts w:ascii="Times New Roman" w:hAnsi="Times New Roman" w:cs="Times New Roman"/>
+          <w:sz w:val="28"/>
+          <w:szCs w:val="28"/>
+        </w:rPr>
+        <w:t xml:space="preserve"> </w:t>
+      </w:r>
+      <w:r>
+        <w:rPr>
+          <w:rFonts w:ascii="Times New Roman" w:hAnsi="Times New Roman" w:cs="Times New Roman"/>
+          <w:sz w:val="28"/>
+          <w:szCs w:val="28"/>
+          <w:lang w:val="en-US"/>
+        </w:rPr>
+        <w:t>Studio</w:t>
+      </w:r>
+      <w:r>
+        <w:rPr>
+          <w:rFonts w:ascii="Times New Roman" w:hAnsi="Times New Roman" w:cs="Times New Roman"/>
+          <w:sz w:val="28"/>
+          <w:szCs w:val="28"/>
+        </w:rPr>
+        <w:t xml:space="preserve"> </w:t>
+      </w:r>
+      <w:r>
+        <w:rPr>
+          <w:rFonts w:ascii="Times New Roman" w:hAnsi="Times New Roman" w:cs="Times New Roman"/>
+          <w:sz w:val="28"/>
+          <w:szCs w:val="28"/>
+        </w:rPr>
+        <w:t xml:space="preserve">и соответствующего расширения от </w:t>
+      </w:r>
+      <w:r>
+        <w:rPr>
+          <w:rFonts w:ascii="Times New Roman" w:hAnsi="Times New Roman" w:cs="Times New Roman"/>
+          <w:sz w:val="28"/>
+          <w:szCs w:val="28"/>
+          <w:lang w:val="en-US"/>
+        </w:rPr>
+        <w:t>GitHub</w:t>
+      </w:r>
+      <w:r>
+        <w:rPr>
+          <w:rFonts w:ascii="Times New Roman" w:hAnsi="Times New Roman" w:cs="Times New Roman"/>
+          <w:sz w:val="28"/>
+          <w:szCs w:val="28"/>
+        </w:rPr>
+        <w:t xml:space="preserve"> (</w:t>
+      </w:r>
+      <w:r>
+        <w:rPr>
+          <w:rFonts w:ascii="Times New Roman" w:hAnsi="Times New Roman" w:cs="Times New Roman"/>
+          <w:sz w:val="28"/>
+          <w:szCs w:val="28"/>
+          <w:lang w:val="en-US"/>
+        </w:rPr>
+        <w:t>GitHub</w:t>
+      </w:r>
+      <w:r>
+        <w:rPr>
+          <w:rFonts w:ascii="Times New Roman" w:hAnsi="Times New Roman" w:cs="Times New Roman"/>
+          <w:sz w:val="28"/>
+          <w:szCs w:val="28"/>
+        </w:rPr>
+        <w:t xml:space="preserve"> </w:t>
+      </w:r>
+      <w:r>
+        <w:rPr>
+          <w:rFonts w:ascii="Times New Roman" w:hAnsi="Times New Roman" w:cs="Times New Roman"/>
+          <w:sz w:val="28"/>
+          <w:szCs w:val="28"/>
+        </w:rPr>
+        <w:t>для</w:t>
+      </w:r>
+      <w:r>
+        <w:rPr>
+          <w:rFonts w:ascii="Times New Roman" w:hAnsi="Times New Roman" w:cs="Times New Roman"/>
+          <w:sz w:val="28"/>
+          <w:szCs w:val="28"/>
+        </w:rPr>
+        <w:t xml:space="preserve"> </w:t>
+      </w:r>
+      <w:r>
+        <w:rPr>
+          <w:rFonts w:ascii="Times New Roman" w:hAnsi="Times New Roman" w:cs="Times New Roman"/>
+          <w:sz w:val="28"/>
+          <w:szCs w:val="28"/>
+          <w:lang w:val="en-US"/>
+        </w:rPr>
+        <w:t>Visual</w:t>
+      </w:r>
+      <w:r>
+        <w:rPr>
+          <w:rFonts w:ascii="Times New Roman" w:hAnsi="Times New Roman" w:cs="Times New Roman"/>
+          <w:sz w:val="28"/>
+          <w:szCs w:val="28"/>
+        </w:rPr>
+        <w:t xml:space="preserve"> </w:t>
+      </w:r>
+      <w:r>
+        <w:rPr>
+          <w:rFonts w:ascii="Times New Roman" w:hAnsi="Times New Roman" w:cs="Times New Roman"/>
+          <w:sz w:val="28"/>
+          <w:szCs w:val="28"/>
+          <w:lang w:val="en-US"/>
+        </w:rPr>
+        <w:t>Studio</w:t>
+      </w:r>
+      <w:r>
+        <w:rPr>
+          <w:rFonts w:ascii="Times New Roman" w:hAnsi="Times New Roman" w:cs="Times New Roman"/>
+          <w:sz w:val="28"/>
+          <w:szCs w:val="28"/>
+        </w:rPr>
+        <w:t>).</w:t>
+      </w:r>
+    </w:p>
+    <w:p>
+      <w:pPr>
+        <w:rPr>
+          <w:rFonts w:ascii="Times New Roman" w:hAnsi="Times New Roman" w:cs="Times New Roman"/>
+          <w:sz w:val="28"/>
+          <w:szCs w:val="28"/>
+        </w:rPr>
+      </w:pPr>
+      <w:r>
+        <w:rPr>
+          <w:rFonts w:ascii="Times New Roman" w:hAnsi="Times New Roman" w:cs="Times New Roman"/>
+          <w:sz w:val="28"/>
+          <w:szCs w:val="28"/>
+        </w:rPr>
+        <w:t>В дальнейш</w:t>
+      </w:r>
+      <w:r>
+        <w:rPr>
+          <w:rFonts w:ascii="Times New Roman" w:hAnsi="Times New Roman" w:cs="Times New Roman"/>
+          <w:sz w:val="28"/>
+          <w:szCs w:val="28"/>
+        </w:rPr>
+        <w:t xml:space="preserve">ем </w:t>
+      </w:r>
+      <w:r>
+        <w:rPr>
+          <w:rFonts w:ascii="Times New Roman" w:hAnsi="Times New Roman" w:cs="Times New Roman"/>
+          <w:sz w:val="28"/>
+          <w:szCs w:val="28"/>
+        </w:rPr>
+        <w:t xml:space="preserve">будет рассмотрен процесс разработки по перечисленным сценариям. </w:t>
+      </w:r>
+    </w:p>
+    <w:p>
+      <w:pPr>
+        <w:rPr>
+          <w:rFonts w:ascii="Times New Roman" w:hAnsi="Times New Roman" w:cs="Times New Roman"/>
+          <w:sz w:val="28"/>
+          <w:szCs w:val="28"/>
+        </w:rPr>
+      </w:pPr>
+      <w:r>
+        <w:rPr>
+          <w:rFonts w:ascii="Times New Roman" w:hAnsi="Times New Roman" w:cs="Times New Roman"/>
+          <w:sz w:val="28"/>
+          <w:szCs w:val="28"/>
+        </w:rPr>
+        <w:br w:type="page"/>
       </w:r>
     </w:p>
     <w:p>
       <w:pPr>
         <w:pStyle w:val="10"/>
-        <w:rPr>
-          <w:lang w:val="en-US"/>
-        </w:rPr>
-      </w:pPr>
-    </w:p>
-    <w:p>
-      <w:pPr>
-        <w:rPr>
-          <w:lang w:val="en-US"/>
-        </w:rPr>
-      </w:pPr>
-    </w:p>
-    <w:p>
-      <w:pPr>
-        <w:rPr>
-          <w:lang w:val="en-US"/>
-        </w:rPr>
-      </w:pPr>
-    </w:p>
-    <w:p>
-      <w:pPr>
-        <w:rPr>
-          <w:lang w:val="en-US"/>
-        </w:rPr>
-      </w:pPr>
-    </w:p>
-    <w:p>
-      <w:pPr>
-        <w:rPr>
-          <w:lang w:val="en-US"/>
-        </w:rPr>
-      </w:pPr>
-    </w:p>
-    <w:p>
-      <w:pPr>
-        <w:rPr>
-          <w:lang w:val="en-US"/>
-        </w:rPr>
-      </w:pPr>
-    </w:p>
-    <w:p>
-      <w:pPr>
-        <w:rPr>
-          <w:lang w:val="en-US"/>
-        </w:rPr>
-      </w:pPr>
-    </w:p>
-    <w:p>
-      <w:pPr>
-        <w:rPr>
-          <w:lang w:val="en-US"/>
-        </w:rPr>
-      </w:pPr>
-    </w:p>
-    <w:p>
-      <w:pPr>
-        <w:rPr>
-          <w:lang w:val="en-US"/>
-        </w:rPr>
-      </w:pPr>
-    </w:p>
-    <w:p>
-      <w:pPr>
-        <w:rPr>
-          <w:lang w:val="en-US"/>
-        </w:rPr>
-      </w:pPr>
-    </w:p>
-    <w:p>
-      <w:pPr>
-        <w:rPr>
-          <w:lang w:val="en-US"/>
-        </w:rPr>
-      </w:pPr>
-    </w:p>
-    <w:p>
-      <w:pPr>
-        <w:rPr>
-          <w:lang w:val="en-US"/>
-        </w:rPr>
-      </w:pPr>
-    </w:p>
-    <w:p>
-      <w:pPr>
-        <w:rPr>
-          <w:lang w:val="en-US"/>
-        </w:rPr>
-      </w:pPr>
-    </w:p>
-    <w:p>
-      <w:pPr>
-        <w:rPr>
-          <w:lang w:val="en-US"/>
-        </w:rPr>
-      </w:pPr>
-    </w:p>
-    <w:p>
-      <w:pPr>
-        <w:rPr>
-          <w:lang w:val="en-US"/>
-        </w:rPr>
-      </w:pPr>
-    </w:p>
-    <w:p>
-      <w:pPr>
-        <w:rPr>
-          <w:lang w:val="en-US"/>
-        </w:rPr>
-      </w:pPr>
-    </w:p>
-    <w:p>
-      <w:pPr>
-        <w:rPr>
-          <w:lang w:val="en-US"/>
-        </w:rPr>
-      </w:pPr>
-    </w:p>
-    <w:p>
-      <w:pPr>
-        <w:rPr>
-          <w:lang w:val="en-US"/>
-        </w:rPr>
-      </w:pPr>
-    </w:p>
-    <w:p>
-      <w:pPr>
-        <w:rPr>
-          <w:lang w:val="en-US"/>
-        </w:rPr>
-      </w:pPr>
-    </w:p>
-    <w:p>
-      <w:pPr>
-        <w:rPr>
-          <w:lang w:val="en-US"/>
-        </w:rPr>
-      </w:pPr>
-    </w:p>
-    <w:p>
-      <w:pPr>
-        <w:rPr>
-          <w:lang w:val="en-US"/>
-        </w:rPr>
-      </w:pPr>
-    </w:p>
-    <w:p>
-      <w:pPr>
-        <w:rPr>
-          <w:lang w:val="en-US"/>
-        </w:rPr>
-      </w:pPr>
-    </w:p>
-    <w:p>
-      <w:pPr>
-        <w:rPr>
-          <w:lang w:val="en-US"/>
-        </w:rPr>
-      </w:pPr>
-    </w:p>
-    <w:p>
-      <w:pPr>
-        <w:rPr>
-          <w:lang w:val="en-US"/>
-        </w:rPr>
-      </w:pPr>
-    </w:p>
-    <w:p>
-      <w:pPr>
-        <w:rPr>
-          <w:lang w:val="en-US"/>
-        </w:rPr>
-      </w:pPr>
-    </w:p>
-    <w:p>
-      <w:pPr>
-        <w:rPr>
-          <w:lang w:val="en-US"/>
-        </w:rPr>
-      </w:pPr>
-    </w:p>
-    <w:p>
-      <w:pPr>
-        <w:rPr>
-          <w:lang w:val="en-US"/>
-        </w:rPr>
-      </w:pPr>
-    </w:p>
-    <w:p>
-      <w:pPr>
-        <w:rPr>
-          <w:lang w:val="en-US"/>
-        </w:rPr>
-      </w:pPr>
-    </w:p>
-    <w:p>
-      <w:pPr>
-        <w:rPr>
-          <w:lang w:val="en-US"/>
+      </w:pPr>
+      <w:bookmarkStart w:id="3" w:name="_Toc21692257"/>
+      <w:r>
+        <w:lastRenderedPageBreak/>
+        <w:t>Настраиваемые окна и панели инструментов</w:t>
+      </w:r>
+      <w:bookmarkEnd w:id="3"/>
+    </w:p>
+    <w:p/>
+    <w:p>
+      <w:pPr>
+        <w:rPr>
+          <w:rFonts w:ascii="Times New Roman" w:hAnsi="Times New Roman" w:cs="Times New Roman"/>
+          <w:sz w:val="28"/>
+          <w:szCs w:val="28"/>
+        </w:rPr>
+      </w:pPr>
+      <w:r>
+        <w:rPr>
+          <w:rFonts w:ascii="Times New Roman" w:hAnsi="Times New Roman" w:cs="Times New Roman"/>
+          <w:sz w:val="28"/>
+          <w:szCs w:val="28"/>
+        </w:rPr>
+        <w:t xml:space="preserve">На начальном экране </w:t>
+      </w:r>
+      <w:r>
+        <w:rPr>
+          <w:rFonts w:ascii="Times New Roman" w:hAnsi="Times New Roman" w:cs="Times New Roman"/>
+          <w:sz w:val="28"/>
+          <w:szCs w:val="28"/>
+          <w:lang w:val="en-US"/>
+        </w:rPr>
+        <w:t>Visual</w:t>
+      </w:r>
+      <w:r>
+        <w:rPr>
+          <w:rFonts w:ascii="Times New Roman" w:hAnsi="Times New Roman" w:cs="Times New Roman"/>
+          <w:sz w:val="28"/>
+          <w:szCs w:val="28"/>
+        </w:rPr>
+        <w:t xml:space="preserve"> </w:t>
+      </w:r>
+      <w:r>
+        <w:rPr>
+          <w:rFonts w:ascii="Times New Roman" w:hAnsi="Times New Roman" w:cs="Times New Roman"/>
+          <w:sz w:val="28"/>
+          <w:szCs w:val="28"/>
+          <w:lang w:val="en-US"/>
+        </w:rPr>
+        <w:t>Studio</w:t>
+      </w:r>
+      <w:r>
+        <w:rPr>
+          <w:rFonts w:ascii="Times New Roman" w:hAnsi="Times New Roman" w:cs="Times New Roman"/>
+          <w:sz w:val="28"/>
+          <w:szCs w:val="28"/>
+        </w:rPr>
+        <w:t xml:space="preserve"> </w:t>
+      </w:r>
+      <w:r>
+        <w:rPr>
+          <w:rFonts w:ascii="Times New Roman" w:hAnsi="Times New Roman" w:cs="Times New Roman"/>
+          <w:sz w:val="28"/>
+          <w:szCs w:val="28"/>
+        </w:rPr>
+        <w:t xml:space="preserve">выберите «Продолжить без кода». </w:t>
+      </w:r>
+    </w:p>
+    <w:p>
+      <w:pPr>
+        <w:rPr>
+          <w:rFonts w:ascii="Times New Roman" w:hAnsi="Times New Roman" w:cs="Times New Roman"/>
+          <w:sz w:val="28"/>
+          <w:szCs w:val="28"/>
+        </w:rPr>
+      </w:pPr>
+      <w:r>
+        <w:rPr>
+          <w:rFonts w:ascii="Times New Roman" w:hAnsi="Times New Roman" w:cs="Times New Roman"/>
+          <w:sz w:val="28"/>
+          <w:szCs w:val="28"/>
+        </w:rPr>
+        <w:t xml:space="preserve">Откроется </w:t>
+      </w:r>
+      <w:r>
+        <w:rPr>
+          <w:rFonts w:ascii="Times New Roman" w:hAnsi="Times New Roman" w:cs="Times New Roman"/>
+          <w:sz w:val="28"/>
+          <w:szCs w:val="28"/>
+        </w:rPr>
+        <w:t>главный экран</w:t>
+      </w:r>
+      <w:r>
+        <w:rPr>
+          <w:rFonts w:ascii="Times New Roman" w:hAnsi="Times New Roman" w:cs="Times New Roman"/>
+          <w:sz w:val="28"/>
+          <w:szCs w:val="28"/>
+        </w:rPr>
+        <w:t xml:space="preserve"> среды разработки</w:t>
+      </w:r>
+      <w:r>
+        <w:rPr>
+          <w:rFonts w:ascii="Times New Roman" w:hAnsi="Times New Roman" w:cs="Times New Roman"/>
+          <w:sz w:val="28"/>
+          <w:szCs w:val="28"/>
+        </w:rPr>
+        <w:t xml:space="preserve"> без активного проекта</w:t>
+      </w:r>
+      <w:r>
+        <w:rPr>
+          <w:rFonts w:ascii="Times New Roman" w:hAnsi="Times New Roman" w:cs="Times New Roman"/>
+          <w:sz w:val="28"/>
+          <w:szCs w:val="28"/>
+        </w:rPr>
+        <w:t>, где можно настроить предпочитаемый внешний вид, а затем перейти к управлению проектами (например</w:t>
+      </w:r>
+      <w:r>
+        <w:rPr>
+          <w:rFonts w:ascii="Times New Roman" w:hAnsi="Times New Roman" w:cs="Times New Roman"/>
+          <w:sz w:val="28"/>
+          <w:szCs w:val="28"/>
+        </w:rPr>
+        <w:t>,</w:t>
+      </w:r>
+      <w:r>
+        <w:rPr>
+          <w:rFonts w:ascii="Times New Roman" w:hAnsi="Times New Roman" w:cs="Times New Roman"/>
+          <w:sz w:val="28"/>
+          <w:szCs w:val="28"/>
+        </w:rPr>
+        <w:t xml:space="preserve"> созданию, открытию или клонированию), как если бы </w:t>
+      </w:r>
+      <w:r>
+        <w:rPr>
+          <w:rFonts w:ascii="Times New Roman" w:hAnsi="Times New Roman" w:cs="Times New Roman"/>
+          <w:sz w:val="28"/>
+          <w:szCs w:val="28"/>
+        </w:rPr>
+        <w:t>соответствующий сценарий был выбран непосредственно на начальном экране.</w:t>
+      </w:r>
+    </w:p>
+    <w:p>
+      <w:pPr>
+        <w:keepNext/>
+        <w:rPr>
+          <w:noProof/>
+          <w:lang w:eastAsia="ru-RU"/>
+        </w:rPr>
+      </w:pPr>
+    </w:p>
+    <w:p>
+      <w:pPr>
+        <w:keepNext/>
+      </w:pPr>
+      <w:r>
+        <w:rPr>
+          <w:noProof/>
+          <w:lang w:eastAsia="ru-RU"/>
+        </w:rPr>
+        <w:drawing>
+          <wp:inline distT="0" distB="0" distL="0" distR="0" wp14:anchorId="43A669FB" wp14:editId="623C9F51">
+            <wp:extent cx="5940425" cy="3186113"/>
+            <wp:effectExtent l="0" t="0" r="3175" b="0"/>
+            <wp:docPr id="2" name="Рисунок 2"/>
+            <wp:cNvGraphicFramePr>
+              <a:graphicFrameLocks xmlns:a="http://schemas.openxmlformats.org/drawingml/2006/main" noChangeAspect="1"/>
+            </wp:cNvGraphicFramePr>
+            <a:graphic xmlns:a="http://schemas.openxmlformats.org/drawingml/2006/main">
+              <a:graphicData uri="http://schemas.openxmlformats.org/drawingml/2006/picture">
+                <pic:pic xmlns:pic="http://schemas.openxmlformats.org/drawingml/2006/picture">
+                  <pic:nvPicPr>
+                    <pic:cNvPr id="1" name=""/>
+                    <pic:cNvPicPr/>
+                  </pic:nvPicPr>
+                  <pic:blipFill rotWithShape="1">
+                    <a:blip r:embed="rId10"/>
+                    <a:srcRect b="1074"/>
+                    <a:stretch/>
+                  </pic:blipFill>
+                  <pic:spPr bwMode="auto">
+                    <a:xfrm>
+                      <a:off x="0" y="0"/>
+                      <a:ext cx="5940425" cy="3186113"/>
+                    </a:xfrm>
+                    <a:prstGeom prst="rect">
+                      <a:avLst/>
+                    </a:prstGeom>
+                    <a:ln>
+                      <a:noFill/>
+                    </a:ln>
+                    <a:extLst>
+                      <a:ext uri="{53640926-AAD7-44D8-BBD7-CCE9431645EC}">
+                        <a14:shadowObscured xmlns:a14="http://schemas.microsoft.com/office/drawing/2010/main"/>
+                      </a:ext>
+                    </a:extLst>
+                  </pic:spPr>
+                </pic:pic>
+              </a:graphicData>
+            </a:graphic>
+          </wp:inline>
+        </w:drawing>
+      </w:r>
+    </w:p>
+    <w:p>
+      <w:pPr>
+        <w:pStyle w:val="a9"/>
+      </w:pPr>
+      <w:r>
+        <w:t xml:space="preserve">Рисунок </w:t>
+      </w:r>
+      <w:fldSimple w:instr=" SEQ Рисунок \* ARABIC ">
+        <w:r>
+          <w:rPr>
+            <w:noProof/>
+          </w:rPr>
+          <w:t>2</w:t>
+        </w:r>
+      </w:fldSimple>
+      <w:r>
+        <w:t xml:space="preserve"> - Главный экран</w:t>
+      </w:r>
+    </w:p>
+    <w:p/>
+    <w:p>
+      <w:pPr>
+        <w:rPr>
+          <w:rStyle w:val="ac"/>
+          <w:rFonts w:ascii="Times New Roman" w:hAnsi="Times New Roman" w:cs="Times New Roman"/>
+          <w:sz w:val="28"/>
+          <w:szCs w:val="28"/>
+        </w:rPr>
+      </w:pPr>
+      <w:r>
+        <w:rPr>
+          <w:rStyle w:val="ac"/>
+          <w:rFonts w:ascii="Times New Roman" w:hAnsi="Times New Roman" w:cs="Times New Roman"/>
+          <w:sz w:val="28"/>
+          <w:szCs w:val="28"/>
+        </w:rPr>
+        <w:t>Настраиваемые окна</w:t>
+      </w:r>
+    </w:p>
+    <w:p>
+      <w:pPr>
+        <w:rPr>
+          <w:rFonts w:ascii="Times New Roman" w:hAnsi="Times New Roman" w:cs="Times New Roman"/>
+          <w:sz w:val="28"/>
+          <w:szCs w:val="28"/>
+        </w:rPr>
+      </w:pPr>
+      <w:r>
+        <w:rPr>
+          <w:rFonts w:ascii="Times New Roman" w:hAnsi="Times New Roman" w:cs="Times New Roman"/>
+          <w:sz w:val="28"/>
+          <w:szCs w:val="28"/>
+        </w:rPr>
+        <w:t xml:space="preserve">Измените по </w:t>
+      </w:r>
+      <w:r>
+        <w:rPr>
+          <w:rFonts w:ascii="Times New Roman" w:hAnsi="Times New Roman" w:cs="Times New Roman"/>
+          <w:sz w:val="28"/>
+          <w:szCs w:val="28"/>
+        </w:rPr>
+        <w:t>своему усмотрению взаимное расположение настраиваемых окон (в примере на</w:t>
+      </w:r>
+      <w:r>
+        <w:rPr>
+          <w:rFonts w:ascii="Times New Roman" w:hAnsi="Times New Roman" w:cs="Times New Roman"/>
+          <w:sz w:val="28"/>
+          <w:szCs w:val="28"/>
+        </w:rPr>
+        <w:t xml:space="preserve"> Рисунке 2 это Вывод, Обозреватель</w:t>
+      </w:r>
+      <w:r>
+        <w:rPr>
+          <w:rFonts w:ascii="Times New Roman" w:hAnsi="Times New Roman" w:cs="Times New Roman"/>
+          <w:sz w:val="28"/>
+          <w:szCs w:val="28"/>
+        </w:rPr>
+        <w:t xml:space="preserve"> решений и Свойства). </w:t>
+      </w:r>
+    </w:p>
+    <w:p>
+      <w:pPr>
+        <w:rPr>
+          <w:rFonts w:ascii="Times New Roman" w:hAnsi="Times New Roman" w:cs="Times New Roman"/>
+          <w:sz w:val="28"/>
+          <w:szCs w:val="28"/>
+        </w:rPr>
+      </w:pPr>
+      <w:r>
+        <w:rPr>
+          <w:rFonts w:ascii="Times New Roman" w:hAnsi="Times New Roman" w:cs="Times New Roman"/>
+          <w:sz w:val="28"/>
+          <w:szCs w:val="28"/>
+        </w:rPr>
+        <w:t>Для этого</w:t>
+      </w:r>
+      <w:r>
+        <w:rPr>
+          <w:rFonts w:ascii="Times New Roman" w:hAnsi="Times New Roman" w:cs="Times New Roman"/>
+          <w:sz w:val="28"/>
+          <w:szCs w:val="28"/>
+        </w:rPr>
+        <w:t xml:space="preserve"> </w:t>
+      </w:r>
+      <w:r>
+        <w:rPr>
+          <w:rFonts w:ascii="Times New Roman" w:hAnsi="Times New Roman" w:cs="Times New Roman"/>
+          <w:sz w:val="28"/>
+          <w:szCs w:val="28"/>
+        </w:rPr>
+        <w:t xml:space="preserve">перетащите окно, кликнув по его заголовку, в произвольную область для его открепления от главного экрана или на одну из позиций всплывающей подсказки, позволяющей разместить окно по границе экрана. </w:t>
+      </w:r>
+    </w:p>
+    <w:p>
+      <w:pPr>
+        <w:rPr>
+          <w:rFonts w:ascii="Times New Roman" w:hAnsi="Times New Roman" w:cs="Times New Roman"/>
+          <w:sz w:val="28"/>
+          <w:szCs w:val="28"/>
+        </w:rPr>
+      </w:pPr>
+      <w:r>
+        <w:rPr>
+          <w:rFonts w:ascii="Times New Roman" w:hAnsi="Times New Roman" w:cs="Times New Roman"/>
+          <w:sz w:val="28"/>
+          <w:szCs w:val="28"/>
+        </w:rPr>
+        <w:t xml:space="preserve">После </w:t>
+      </w:r>
+      <w:r>
+        <w:rPr>
+          <w:rFonts w:ascii="Times New Roman" w:hAnsi="Times New Roman" w:cs="Times New Roman"/>
+          <w:sz w:val="28"/>
+          <w:szCs w:val="28"/>
+        </w:rPr>
+        <w:t>закрепления окна</w:t>
+      </w:r>
+      <w:r>
+        <w:rPr>
+          <w:rFonts w:ascii="Times New Roman" w:hAnsi="Times New Roman" w:cs="Times New Roman"/>
+          <w:sz w:val="28"/>
+          <w:szCs w:val="28"/>
+        </w:rPr>
+        <w:t xml:space="preserve"> в пределах главного экрана, возможно размещение </w:t>
+      </w:r>
+      <w:r>
+        <w:rPr>
+          <w:rFonts w:ascii="Times New Roman" w:hAnsi="Times New Roman" w:cs="Times New Roman"/>
+          <w:sz w:val="28"/>
+          <w:szCs w:val="28"/>
+        </w:rPr>
+        <w:t>других</w:t>
+      </w:r>
+      <w:r>
+        <w:rPr>
+          <w:rFonts w:ascii="Times New Roman" w:hAnsi="Times New Roman" w:cs="Times New Roman"/>
+          <w:sz w:val="28"/>
+          <w:szCs w:val="28"/>
+        </w:rPr>
+        <w:t xml:space="preserve"> окон относительно него (например, окно Свойства выровнено по нижней границе окна Обозревателя решений).</w:t>
+      </w:r>
+    </w:p>
+    <w:p>
+      <w:pPr>
+        <w:rPr>
+          <w:rFonts w:ascii="Times New Roman" w:hAnsi="Times New Roman" w:cs="Times New Roman"/>
+          <w:sz w:val="28"/>
+          <w:szCs w:val="28"/>
+        </w:rPr>
+      </w:pPr>
+      <w:r>
+        <w:rPr>
+          <w:rFonts w:ascii="Times New Roman" w:hAnsi="Times New Roman" w:cs="Times New Roman"/>
+          <w:sz w:val="28"/>
+          <w:szCs w:val="28"/>
+        </w:rPr>
+        <w:t xml:space="preserve">Окна Список ошибок, Командное окно и Вывод на Рисунке 2 размещены в одной области главного экрана. Для операций с одним из них перетаскивайте </w:t>
+      </w:r>
+      <w:r>
+        <w:rPr>
+          <w:rFonts w:ascii="Times New Roman" w:hAnsi="Times New Roman" w:cs="Times New Roman"/>
+          <w:sz w:val="28"/>
+          <w:szCs w:val="28"/>
+        </w:rPr>
+        <w:lastRenderedPageBreak/>
+        <w:t>его не за заголовок, содержащий название активного окна (на Рисунке 2 это Вывод), а за вкладку в нижней части с названием перетаскиваемого окна.</w:t>
+      </w:r>
+    </w:p>
+    <w:p>
+      <w:pPr>
+        <w:rPr>
+          <w:rFonts w:ascii="Times New Roman" w:hAnsi="Times New Roman" w:cs="Times New Roman"/>
+          <w:sz w:val="28"/>
+          <w:szCs w:val="28"/>
+        </w:rPr>
+      </w:pPr>
+      <w:r>
+        <w:rPr>
+          <w:rFonts w:ascii="Times New Roman" w:hAnsi="Times New Roman" w:cs="Times New Roman"/>
+          <w:sz w:val="28"/>
+          <w:szCs w:val="28"/>
+        </w:rPr>
+        <w:t>Возможно добавление в эту группу еще нескольких вкладок, для этого перетащите добавляемое окно на её область экрана так, чтобы подсветить эту область целиком.</w:t>
+      </w:r>
+    </w:p>
+    <w:p>
+      <w:pPr>
+        <w:rPr>
+          <w:rFonts w:ascii="Times New Roman" w:hAnsi="Times New Roman" w:cs="Times New Roman"/>
+          <w:sz w:val="28"/>
+          <w:szCs w:val="28"/>
+        </w:rPr>
+      </w:pPr>
+      <w:r>
+        <w:rPr>
+          <w:rFonts w:ascii="Times New Roman" w:hAnsi="Times New Roman" w:cs="Times New Roman"/>
+          <w:sz w:val="28"/>
+          <w:szCs w:val="28"/>
+        </w:rPr>
+        <w:t xml:space="preserve">Наконец, клик по пиктограммам канцелярской кнопки и </w:t>
+      </w:r>
+      <w:r>
+        <w:rPr>
+          <w:rFonts w:ascii="Times New Roman" w:hAnsi="Times New Roman" w:cs="Times New Roman"/>
+          <w:sz w:val="28"/>
+          <w:szCs w:val="28"/>
+        </w:rPr>
+        <w:t>“</w:t>
+      </w:r>
+      <w:r>
+        <w:rPr>
+          <w:rFonts w:ascii="Times New Roman" w:hAnsi="Times New Roman" w:cs="Times New Roman"/>
+          <w:sz w:val="28"/>
+          <w:szCs w:val="28"/>
+          <w:lang w:val="en-US"/>
+        </w:rPr>
+        <w:t>X</w:t>
+      </w:r>
+      <w:r>
+        <w:rPr>
+          <w:rFonts w:ascii="Times New Roman" w:hAnsi="Times New Roman" w:cs="Times New Roman"/>
+          <w:sz w:val="28"/>
+          <w:szCs w:val="28"/>
+        </w:rPr>
+        <w:t xml:space="preserve">” </w:t>
+      </w:r>
+      <w:r>
+        <w:rPr>
+          <w:rFonts w:ascii="Times New Roman" w:hAnsi="Times New Roman" w:cs="Times New Roman"/>
+          <w:sz w:val="28"/>
+          <w:szCs w:val="28"/>
+        </w:rPr>
+        <w:t>в правом верхн</w:t>
+      </w:r>
+      <w:r>
+        <w:rPr>
+          <w:rFonts w:ascii="Times New Roman" w:hAnsi="Times New Roman" w:cs="Times New Roman"/>
+          <w:sz w:val="28"/>
+          <w:szCs w:val="28"/>
+        </w:rPr>
+        <w:t xml:space="preserve">ем углу окна позволяет настроить автоматическое скрытие окна (окно открывается и закрывается по клику на заголовок, который может изменить своё расположение) или закрыть его. </w:t>
+      </w:r>
+    </w:p>
+    <w:p>
+      <w:pPr>
+        <w:rPr>
+          <w:rFonts w:ascii="Times New Roman" w:hAnsi="Times New Roman" w:cs="Times New Roman"/>
+          <w:sz w:val="28"/>
+          <w:szCs w:val="28"/>
+        </w:rPr>
+      </w:pPr>
+      <w:r>
+        <w:rPr>
+          <w:rFonts w:ascii="Times New Roman" w:hAnsi="Times New Roman" w:cs="Times New Roman"/>
+          <w:sz w:val="28"/>
+          <w:szCs w:val="28"/>
+        </w:rPr>
+        <w:t xml:space="preserve">Закрытые окна можно восстановить из </w:t>
+      </w:r>
+      <w:r>
+        <w:rPr>
+          <w:rFonts w:ascii="Times New Roman" w:hAnsi="Times New Roman" w:cs="Times New Roman"/>
+          <w:sz w:val="28"/>
+          <w:szCs w:val="28"/>
+        </w:rPr>
+        <w:t>элемента меню Вид</w:t>
+      </w:r>
+      <w:r>
+        <w:rPr>
+          <w:rFonts w:ascii="Times New Roman" w:hAnsi="Times New Roman" w:cs="Times New Roman"/>
+          <w:sz w:val="28"/>
+          <w:szCs w:val="28"/>
+        </w:rPr>
+        <w:t xml:space="preserve"> </w:t>
+      </w:r>
+      <w:r>
+        <w:rPr>
+          <w:rFonts w:ascii="Times New Roman" w:hAnsi="Times New Roman" w:cs="Times New Roman"/>
+          <w:sz w:val="28"/>
+          <w:szCs w:val="28"/>
+        </w:rPr>
+        <w:t xml:space="preserve">главного экрана </w:t>
+      </w:r>
+      <w:r>
+        <w:rPr>
+          <w:rFonts w:ascii="Times New Roman" w:hAnsi="Times New Roman" w:cs="Times New Roman"/>
+          <w:sz w:val="28"/>
+          <w:szCs w:val="28"/>
+        </w:rPr>
+        <w:t>и разместить заново.</w:t>
+      </w:r>
+    </w:p>
+    <w:p>
+      <w:pPr>
+        <w:rPr>
+          <w:rFonts w:ascii="Times New Roman" w:hAnsi="Times New Roman" w:cs="Times New Roman"/>
+          <w:sz w:val="28"/>
+          <w:szCs w:val="28"/>
+        </w:rPr>
+      </w:pPr>
+      <w:r>
+        <w:rPr>
+          <w:rFonts w:ascii="Times New Roman" w:hAnsi="Times New Roman" w:cs="Times New Roman"/>
+          <w:sz w:val="28"/>
+          <w:szCs w:val="28"/>
+        </w:rPr>
+        <w:t xml:space="preserve">Для управления файлами проекта </w:t>
+      </w:r>
+      <w:r>
+        <w:rPr>
+          <w:rFonts w:ascii="Times New Roman" w:hAnsi="Times New Roman" w:cs="Times New Roman"/>
+          <w:sz w:val="28"/>
+          <w:szCs w:val="28"/>
+        </w:rPr>
+        <w:t xml:space="preserve">(в том числе добавления файлов в проект и создания новых файлов) </w:t>
+      </w:r>
+      <w:r>
+        <w:rPr>
+          <w:rFonts w:ascii="Times New Roman" w:hAnsi="Times New Roman" w:cs="Times New Roman"/>
+          <w:sz w:val="28"/>
+          <w:szCs w:val="28"/>
+        </w:rPr>
+        <w:t>необходимо окно Обозреватель решений.</w:t>
+      </w:r>
+    </w:p>
+    <w:p>
+      <w:pPr>
+        <w:rPr>
+          <w:rFonts w:ascii="Times New Roman" w:hAnsi="Times New Roman" w:cs="Times New Roman"/>
+          <w:sz w:val="28"/>
+          <w:szCs w:val="28"/>
+        </w:rPr>
+      </w:pPr>
+      <w:r>
+        <w:rPr>
+          <w:rFonts w:ascii="Times New Roman" w:hAnsi="Times New Roman" w:cs="Times New Roman"/>
+          <w:sz w:val="28"/>
+          <w:szCs w:val="28"/>
+        </w:rPr>
+        <w:t xml:space="preserve">Окна Вывод и Список ошибок используются компилятором для вывода хода компиляции, возможных ошибок и предупреждений. </w:t>
+      </w:r>
+    </w:p>
+    <w:p>
+      <w:pPr>
+        <w:rPr>
+          <w:rFonts w:ascii="Times New Roman" w:hAnsi="Times New Roman" w:cs="Times New Roman"/>
+          <w:sz w:val="28"/>
+          <w:szCs w:val="28"/>
+        </w:rPr>
+      </w:pPr>
+      <w:r>
+        <w:rPr>
+          <w:rFonts w:ascii="Times New Roman" w:hAnsi="Times New Roman" w:cs="Times New Roman"/>
+          <w:sz w:val="28"/>
+          <w:szCs w:val="28"/>
+        </w:rPr>
+        <w:t xml:space="preserve">В обзоре средств контроля версий и отладки будут рассмотрены и другие. </w:t>
+      </w:r>
+    </w:p>
+    <w:p>
+      <w:pPr>
+        <w:rPr>
+          <w:rFonts w:ascii="Times New Roman" w:hAnsi="Times New Roman" w:cs="Times New Roman"/>
+          <w:sz w:val="28"/>
+          <w:szCs w:val="28"/>
+        </w:rPr>
+      </w:pPr>
+      <w:r>
+        <w:rPr>
+          <w:rFonts w:ascii="Times New Roman" w:hAnsi="Times New Roman" w:cs="Times New Roman"/>
+          <w:sz w:val="28"/>
+          <w:szCs w:val="28"/>
+        </w:rPr>
+        <w:t>Добавьте перечисленные окна на главный экран и перейдите к подзаголовку Панели инструментов.</w:t>
+      </w:r>
+    </w:p>
+    <w:p>
+      <w:pPr>
+        <w:rPr>
+          <w:rFonts w:ascii="Times New Roman" w:hAnsi="Times New Roman" w:cs="Times New Roman"/>
+          <w:sz w:val="28"/>
+          <w:szCs w:val="28"/>
+        </w:rPr>
+      </w:pPr>
+    </w:p>
+    <w:p>
+      <w:pPr>
+        <w:rPr>
+          <w:rStyle w:val="ac"/>
+          <w:rFonts w:ascii="Times New Roman" w:hAnsi="Times New Roman" w:cs="Times New Roman"/>
+          <w:sz w:val="28"/>
+          <w:szCs w:val="28"/>
+        </w:rPr>
+      </w:pPr>
+      <w:r>
+        <w:rPr>
+          <w:rStyle w:val="ac"/>
+          <w:rFonts w:ascii="Times New Roman" w:hAnsi="Times New Roman" w:cs="Times New Roman"/>
+          <w:sz w:val="28"/>
+          <w:szCs w:val="28"/>
+        </w:rPr>
+        <w:t>Панели инструментов</w:t>
+      </w:r>
+    </w:p>
+    <w:p>
+      <w:pPr>
+        <w:rPr>
+          <w:rStyle w:val="ac"/>
+          <w:rFonts w:ascii="Times New Roman" w:hAnsi="Times New Roman" w:cs="Times New Roman"/>
+          <w:b w:val="0"/>
+          <w:sz w:val="28"/>
+          <w:szCs w:val="28"/>
+        </w:rPr>
+      </w:pPr>
+      <w:r>
+        <w:rPr>
+          <w:rStyle w:val="ac"/>
+          <w:rFonts w:ascii="Times New Roman" w:hAnsi="Times New Roman" w:cs="Times New Roman"/>
+          <w:b w:val="0"/>
+          <w:sz w:val="28"/>
+          <w:szCs w:val="28"/>
+        </w:rPr>
+        <w:t>Возможно выборочное включение и отключение панелей инструментов – групп иконок, расположенных под строкой меню главного экрана.</w:t>
+      </w:r>
+    </w:p>
+    <w:p>
+      <w:pPr>
+        <w:rPr>
+          <w:rStyle w:val="ac"/>
+          <w:rFonts w:ascii="Times New Roman" w:hAnsi="Times New Roman" w:cs="Times New Roman"/>
+          <w:b w:val="0"/>
+          <w:sz w:val="28"/>
+          <w:szCs w:val="28"/>
+        </w:rPr>
+      </w:pPr>
+      <w:r>
+        <w:rPr>
+          <w:rStyle w:val="ac"/>
+          <w:rFonts w:ascii="Times New Roman" w:hAnsi="Times New Roman" w:cs="Times New Roman"/>
+          <w:b w:val="0"/>
+          <w:sz w:val="28"/>
+          <w:szCs w:val="28"/>
+        </w:rPr>
+        <w:t>Список панелей инструментов с переключаемым отображением (</w:t>
+      </w:r>
+      <w:proofErr w:type="spellStart"/>
+      <w:r>
+        <w:rPr>
+          <w:rStyle w:val="ac"/>
+          <w:rFonts w:ascii="Times New Roman" w:hAnsi="Times New Roman" w:cs="Times New Roman"/>
+          <w:b w:val="0"/>
+          <w:sz w:val="28"/>
+          <w:szCs w:val="28"/>
+        </w:rPr>
+        <w:t>вкл</w:t>
+      </w:r>
+      <w:proofErr w:type="spellEnd"/>
+      <w:r>
+        <w:rPr>
+          <w:rStyle w:val="ac"/>
+          <w:rFonts w:ascii="Times New Roman" w:hAnsi="Times New Roman" w:cs="Times New Roman"/>
+          <w:b w:val="0"/>
+          <w:sz w:val="28"/>
+          <w:szCs w:val="28"/>
+        </w:rPr>
+        <w:t xml:space="preserve"> – </w:t>
+      </w:r>
+      <w:proofErr w:type="spellStart"/>
+      <w:r>
+        <w:rPr>
+          <w:rStyle w:val="ac"/>
+          <w:rFonts w:ascii="Times New Roman" w:hAnsi="Times New Roman" w:cs="Times New Roman"/>
+          <w:b w:val="0"/>
+          <w:sz w:val="28"/>
+          <w:szCs w:val="28"/>
+        </w:rPr>
+        <w:t>выкл</w:t>
+      </w:r>
+      <w:proofErr w:type="spellEnd"/>
+      <w:r>
+        <w:rPr>
+          <w:rStyle w:val="ac"/>
+          <w:rFonts w:ascii="Times New Roman" w:hAnsi="Times New Roman" w:cs="Times New Roman"/>
+          <w:b w:val="0"/>
+          <w:sz w:val="28"/>
+          <w:szCs w:val="28"/>
+        </w:rPr>
+        <w:t>) находится в Главный экран –</w:t>
+      </w:r>
+      <w:r>
+        <w:rPr>
+          <w:rStyle w:val="ac"/>
+          <w:rFonts w:ascii="Times New Roman" w:hAnsi="Times New Roman" w:cs="Times New Roman"/>
+          <w:b w:val="0"/>
+          <w:sz w:val="28"/>
+          <w:szCs w:val="28"/>
+        </w:rPr>
+        <w:t xml:space="preserve">&gt; </w:t>
+      </w:r>
+      <w:r>
+        <w:rPr>
+          <w:rStyle w:val="ac"/>
+          <w:rFonts w:ascii="Times New Roman" w:hAnsi="Times New Roman" w:cs="Times New Roman"/>
+          <w:b w:val="0"/>
+          <w:sz w:val="28"/>
+          <w:szCs w:val="28"/>
+        </w:rPr>
+        <w:t xml:space="preserve">Вид </w:t>
+      </w:r>
+      <w:r>
+        <w:rPr>
+          <w:rStyle w:val="ac"/>
+          <w:rFonts w:ascii="Times New Roman" w:hAnsi="Times New Roman" w:cs="Times New Roman"/>
+          <w:b w:val="0"/>
+          <w:sz w:val="28"/>
+          <w:szCs w:val="28"/>
+        </w:rPr>
+        <w:t xml:space="preserve">-&gt; </w:t>
+      </w:r>
+      <w:r>
+        <w:rPr>
+          <w:rStyle w:val="ac"/>
+          <w:rFonts w:ascii="Times New Roman" w:hAnsi="Times New Roman" w:cs="Times New Roman"/>
+          <w:b w:val="0"/>
+          <w:sz w:val="28"/>
+          <w:szCs w:val="28"/>
+        </w:rPr>
+        <w:t>Панели инструментов.</w:t>
+      </w:r>
+    </w:p>
+    <w:p>
+      <w:pPr>
+        <w:rPr>
+          <w:rStyle w:val="ac"/>
+          <w:rFonts w:ascii="Times New Roman" w:hAnsi="Times New Roman" w:cs="Times New Roman"/>
+          <w:b w:val="0"/>
+          <w:sz w:val="28"/>
+          <w:szCs w:val="28"/>
+        </w:rPr>
+      </w:pPr>
+      <w:r>
+        <w:rPr>
+          <w:rStyle w:val="ac"/>
+          <w:rFonts w:ascii="Times New Roman" w:hAnsi="Times New Roman" w:cs="Times New Roman"/>
+          <w:b w:val="0"/>
+          <w:sz w:val="28"/>
+          <w:szCs w:val="28"/>
+        </w:rPr>
+        <w:t>После включения панели она появляется под строкой меню. Для перетаскивания доступна левая сторона панели. При наведении курсора он приобретает форму четырехгранной звезды с лучами-стрелками.</w:t>
+      </w:r>
+    </w:p>
+    <w:p>
+      <w:pPr>
+        <w:rPr>
+          <w:rStyle w:val="ac"/>
+          <w:rFonts w:ascii="Times New Roman" w:hAnsi="Times New Roman" w:cs="Times New Roman"/>
+          <w:b w:val="0"/>
+          <w:sz w:val="28"/>
+          <w:szCs w:val="28"/>
+        </w:rPr>
+      </w:pPr>
+      <w:r>
+        <w:rPr>
+          <w:rStyle w:val="ac"/>
+          <w:rFonts w:ascii="Times New Roman" w:hAnsi="Times New Roman" w:cs="Times New Roman"/>
+          <w:b w:val="0"/>
+          <w:sz w:val="28"/>
+          <w:szCs w:val="28"/>
+        </w:rPr>
+        <w:t xml:space="preserve">Раскрывающийся список на правой стороне каждой панели содержит пункт </w:t>
+      </w:r>
+      <w:proofErr w:type="gramStart"/>
+      <w:r>
+        <w:rPr>
+          <w:rStyle w:val="ac"/>
+          <w:rFonts w:ascii="Times New Roman" w:hAnsi="Times New Roman" w:cs="Times New Roman"/>
+          <w:b w:val="0"/>
+          <w:sz w:val="28"/>
+          <w:szCs w:val="28"/>
+        </w:rPr>
+        <w:t>Добавить</w:t>
+      </w:r>
+      <w:proofErr w:type="gramEnd"/>
+      <w:r>
+        <w:rPr>
+          <w:rStyle w:val="ac"/>
+          <w:rFonts w:ascii="Times New Roman" w:hAnsi="Times New Roman" w:cs="Times New Roman"/>
+          <w:b w:val="0"/>
+          <w:sz w:val="28"/>
+          <w:szCs w:val="28"/>
+        </w:rPr>
+        <w:t xml:space="preserve"> или удалить кнопки для тонкой настройки.</w:t>
+      </w:r>
+    </w:p>
+    <w:p>
+      <w:pPr>
+        <w:rPr>
+          <w:rStyle w:val="ac"/>
+          <w:rFonts w:ascii="Times New Roman" w:hAnsi="Times New Roman" w:cs="Times New Roman"/>
+          <w:b w:val="0"/>
+          <w:sz w:val="28"/>
+          <w:szCs w:val="28"/>
+        </w:rPr>
+      </w:pPr>
+      <w:r>
+        <w:rPr>
+          <w:rStyle w:val="ac"/>
+          <w:rFonts w:ascii="Times New Roman" w:hAnsi="Times New Roman" w:cs="Times New Roman"/>
+          <w:b w:val="0"/>
+          <w:sz w:val="28"/>
+          <w:szCs w:val="28"/>
+        </w:rPr>
+        <w:t>Убедитесь, что на главном экране присутствуют панели инструментов Сборка, Отладка, Управление версиями и Стандартная.</w:t>
+      </w:r>
+    </w:p>
+    <w:p>
+      <w:pPr>
+        <w:rPr>
+          <w:rStyle w:val="ac"/>
+          <w:rFonts w:ascii="Times New Roman" w:hAnsi="Times New Roman" w:cs="Times New Roman"/>
+          <w:b w:val="0"/>
+          <w:sz w:val="28"/>
+          <w:szCs w:val="28"/>
+        </w:rPr>
+      </w:pPr>
+    </w:p>
+    <w:p>
+      <w:pPr>
+        <w:rPr>
+          <w:rStyle w:val="ac"/>
+          <w:rFonts w:ascii="Times New Roman" w:hAnsi="Times New Roman" w:cs="Times New Roman"/>
+          <w:b w:val="0"/>
+          <w:sz w:val="28"/>
+          <w:szCs w:val="28"/>
+        </w:rPr>
+      </w:pPr>
+    </w:p>
+    <w:p>
+      <w:pPr>
+        <w:rPr>
+          <w:rStyle w:val="ac"/>
+          <w:rFonts w:ascii="Times New Roman" w:hAnsi="Times New Roman" w:cs="Times New Roman"/>
+          <w:b w:val="0"/>
+          <w:sz w:val="28"/>
+          <w:szCs w:val="28"/>
+        </w:rPr>
+      </w:pPr>
+    </w:p>
+    <w:p>
+      <w:pPr>
+        <w:keepNext/>
+      </w:pPr>
+      <w:r>
+        <w:rPr>
+          <w:noProof/>
+          <w:lang w:eastAsia="ru-RU"/>
+        </w:rPr>
+        <w:lastRenderedPageBreak/>
+        <w:drawing>
+          <wp:inline distT="0" distB="0" distL="0" distR="0" wp14:anchorId="4AB8DE29" wp14:editId="312FAEC6">
+            <wp:extent cx="5939832" cy="3186112"/>
+            <wp:effectExtent l="0" t="0" r="3810" b="0"/>
+            <wp:docPr id="5" name="Рисунок 5"/>
+            <wp:cNvGraphicFramePr>
+              <a:graphicFrameLocks xmlns:a="http://schemas.openxmlformats.org/drawingml/2006/main" noChangeAspect="1"/>
+            </wp:cNvGraphicFramePr>
+            <a:graphic xmlns:a="http://schemas.openxmlformats.org/drawingml/2006/main">
+              <a:graphicData uri="http://schemas.openxmlformats.org/drawingml/2006/picture">
+                <pic:pic xmlns:pic="http://schemas.openxmlformats.org/drawingml/2006/picture">
+                  <pic:nvPicPr>
+                    <pic:cNvPr id="1" name=""/>
+                    <pic:cNvPicPr/>
+                  </pic:nvPicPr>
+                  <pic:blipFill rotWithShape="1">
+                    <a:blip r:embed="rId11"/>
+                    <a:srcRect b="1065"/>
+                    <a:stretch/>
+                  </pic:blipFill>
+                  <pic:spPr bwMode="auto">
+                    <a:xfrm>
+                      <a:off x="0" y="0"/>
+                      <a:ext cx="5940425" cy="3186430"/>
+                    </a:xfrm>
+                    <a:prstGeom prst="rect">
+                      <a:avLst/>
+                    </a:prstGeom>
+                    <a:ln>
+                      <a:noFill/>
+                    </a:ln>
+                    <a:extLst>
+                      <a:ext uri="{53640926-AAD7-44D8-BBD7-CCE9431645EC}">
+                        <a14:shadowObscured xmlns:a14="http://schemas.microsoft.com/office/drawing/2010/main"/>
+                      </a:ext>
+                    </a:extLst>
+                  </pic:spPr>
+                </pic:pic>
+              </a:graphicData>
+            </a:graphic>
+          </wp:inline>
+        </w:drawing>
+      </w:r>
+    </w:p>
+    <w:p>
+      <w:pPr>
+        <w:pStyle w:val="a9"/>
+        <w:rPr>
+          <w:rFonts w:ascii="Times New Roman" w:hAnsi="Times New Roman" w:cs="Times New Roman"/>
+          <w:sz w:val="28"/>
+          <w:szCs w:val="28"/>
+        </w:rPr>
+      </w:pPr>
+      <w:r>
+        <w:t xml:space="preserve">Рисунок </w:t>
+      </w:r>
+      <w:fldSimple w:instr=" SEQ Рисунок \* ARABIC ">
+        <w:r>
+          <w:rPr>
+            <w:noProof/>
+          </w:rPr>
+          <w:t>3</w:t>
+        </w:r>
+      </w:fldSimple>
+      <w:r>
+        <w:t xml:space="preserve"> - Пример настройки окон и панелей инструментов на главном экране</w:t>
+      </w:r>
+    </w:p>
+    <w:p>
+      <w:pPr>
+        <w:rPr>
+          <w:rFonts w:ascii="Times New Roman" w:hAnsi="Times New Roman" w:cs="Times New Roman"/>
+          <w:sz w:val="28"/>
+          <w:szCs w:val="28"/>
+        </w:rPr>
+      </w:pPr>
+    </w:p>
+    <w:p>
+      <w:pPr>
+        <w:rPr>
+          <w:rFonts w:ascii="Times New Roman" w:hAnsi="Times New Roman" w:cs="Times New Roman"/>
+          <w:sz w:val="28"/>
+          <w:szCs w:val="28"/>
+        </w:rPr>
+      </w:pPr>
+      <w:r>
+        <w:rPr>
+          <w:rFonts w:ascii="Times New Roman" w:hAnsi="Times New Roman" w:cs="Times New Roman"/>
+          <w:sz w:val="28"/>
+          <w:szCs w:val="28"/>
+        </w:rPr>
+        <w:t xml:space="preserve">В </w:t>
+      </w:r>
+      <w:r>
+        <w:rPr>
+          <w:rFonts w:ascii="Times New Roman" w:hAnsi="Times New Roman" w:cs="Times New Roman"/>
+          <w:sz w:val="28"/>
+          <w:szCs w:val="28"/>
+        </w:rPr>
+        <w:t xml:space="preserve">примере на Рисунке 3 окна Иерархия вызовов, Обозреватель тестов, Список ошибок и Вывод имеют объединенную рабочую область, закреплены и выровнены по нижней границе главного экрана, автоматическое скрытие включено. </w:t>
+      </w:r>
+    </w:p>
+    <w:p>
+      <w:pPr>
+        <w:rPr>
+          <w:rFonts w:ascii="Times New Roman" w:hAnsi="Times New Roman" w:cs="Times New Roman"/>
+          <w:sz w:val="28"/>
+          <w:szCs w:val="28"/>
+        </w:rPr>
+      </w:pPr>
+      <w:r>
+        <w:rPr>
+          <w:rFonts w:ascii="Times New Roman" w:hAnsi="Times New Roman" w:cs="Times New Roman"/>
+          <w:sz w:val="28"/>
+          <w:szCs w:val="28"/>
+        </w:rPr>
+        <w:t xml:space="preserve">Окно Обозреватель решений выровнено по правой границе главного экрана, не скрыто и сейчас активно. </w:t>
+      </w:r>
+    </w:p>
+    <w:p>
+      <w:pPr>
+        <w:rPr>
+          <w:rFonts w:ascii="Times New Roman" w:hAnsi="Times New Roman" w:cs="Times New Roman"/>
+          <w:sz w:val="28"/>
+          <w:szCs w:val="28"/>
+        </w:rPr>
+      </w:pPr>
+      <w:r>
+        <w:rPr>
+          <w:rFonts w:ascii="Times New Roman" w:hAnsi="Times New Roman" w:cs="Times New Roman"/>
+          <w:sz w:val="28"/>
+          <w:szCs w:val="28"/>
+        </w:rPr>
+        <w:t xml:space="preserve">Окно </w:t>
+      </w:r>
+      <w:proofErr w:type="spellStart"/>
+      <w:r>
+        <w:rPr>
+          <w:rFonts w:ascii="Times New Roman" w:hAnsi="Times New Roman" w:cs="Times New Roman"/>
+          <w:sz w:val="28"/>
+          <w:szCs w:val="28"/>
+          <w:lang w:val="en-US"/>
+        </w:rPr>
+        <w:t>Github</w:t>
+      </w:r>
+      <w:proofErr w:type="spellEnd"/>
+      <w:r>
+        <w:rPr>
+          <w:rFonts w:ascii="Times New Roman" w:hAnsi="Times New Roman" w:cs="Times New Roman"/>
+          <w:sz w:val="28"/>
+          <w:szCs w:val="28"/>
+        </w:rPr>
+        <w:t xml:space="preserve"> </w:t>
+      </w:r>
+      <w:r>
+        <w:rPr>
+          <w:rFonts w:ascii="Times New Roman" w:hAnsi="Times New Roman" w:cs="Times New Roman"/>
+          <w:sz w:val="28"/>
+          <w:szCs w:val="28"/>
+        </w:rPr>
+        <w:t>также выровнено по правой границе, но скрыто и будет доступно по клику по заголовку.</w:t>
+      </w:r>
+    </w:p>
+    <w:p>
+      <w:pPr>
+        <w:rPr>
+          <w:rFonts w:ascii="Times New Roman" w:hAnsi="Times New Roman" w:cs="Times New Roman"/>
+          <w:sz w:val="28"/>
+          <w:szCs w:val="28"/>
+        </w:rPr>
+      </w:pPr>
+      <w:r>
+        <w:rPr>
+          <w:rFonts w:ascii="Times New Roman" w:hAnsi="Times New Roman" w:cs="Times New Roman"/>
+          <w:sz w:val="28"/>
+          <w:szCs w:val="28"/>
+        </w:rPr>
+        <w:t xml:space="preserve">Отображены панели инструментов Стандартная, Сборка, Система управления версиями и Отладка. Для панели Отладка добавлен элемент </w:t>
+      </w:r>
+      <w:proofErr w:type="gramStart"/>
+      <w:r>
+        <w:rPr>
+          <w:rFonts w:ascii="Times New Roman" w:hAnsi="Times New Roman" w:cs="Times New Roman"/>
+          <w:sz w:val="28"/>
+          <w:szCs w:val="28"/>
+        </w:rPr>
+        <w:t>Начать</w:t>
+      </w:r>
+      <w:proofErr w:type="gramEnd"/>
+      <w:r>
+        <w:rPr>
+          <w:rFonts w:ascii="Times New Roman" w:hAnsi="Times New Roman" w:cs="Times New Roman"/>
+          <w:sz w:val="28"/>
+          <w:szCs w:val="28"/>
+        </w:rPr>
+        <w:t xml:space="preserve"> отладку.</w:t>
+      </w:r>
+    </w:p>
+    <w:p>
+      <w:pPr>
+        <w:rPr>
+          <w:rFonts w:ascii="Times New Roman" w:hAnsi="Times New Roman" w:cs="Times New Roman"/>
+          <w:sz w:val="28"/>
+          <w:szCs w:val="28"/>
+        </w:rPr>
+      </w:pPr>
+      <w:r>
+        <w:rPr>
+          <w:rFonts w:ascii="Times New Roman" w:hAnsi="Times New Roman" w:cs="Times New Roman"/>
+          <w:sz w:val="28"/>
+          <w:szCs w:val="28"/>
+        </w:rPr>
+        <w:t>Настройка пользовательского интерфейса завершена. В следующих главах будет рассмотрен процесс разработки.</w:t>
+      </w:r>
+    </w:p>
+    <w:p>
+      <w:pPr>
+        <w:rPr>
+          <w:rFonts w:ascii="Times New Roman" w:hAnsi="Times New Roman" w:cs="Times New Roman"/>
+          <w:sz w:val="28"/>
+          <w:szCs w:val="28"/>
+        </w:rPr>
+      </w:pPr>
+    </w:p>
+    <w:p>
+      <w:pPr>
+        <w:rPr>
+          <w:rFonts w:ascii="Times New Roman" w:hAnsi="Times New Roman" w:cs="Times New Roman"/>
+          <w:sz w:val="28"/>
+          <w:szCs w:val="28"/>
+        </w:rPr>
+      </w:pPr>
+    </w:p>
+    <w:p>
+      <w:pPr>
+        <w:rPr>
+          <w:rFonts w:ascii="Times New Roman" w:hAnsi="Times New Roman" w:cs="Times New Roman"/>
+          <w:sz w:val="28"/>
+          <w:szCs w:val="28"/>
+        </w:rPr>
+      </w:pPr>
+    </w:p>
+    <w:p>
+      <w:pPr>
+        <w:rPr>
+          <w:rFonts w:ascii="Times New Roman" w:hAnsi="Times New Roman" w:cs="Times New Roman"/>
+          <w:sz w:val="28"/>
+          <w:szCs w:val="28"/>
+        </w:rPr>
+      </w:pPr>
+    </w:p>
+    <w:p>
+      <w:pPr>
+        <w:rPr>
+          <w:rFonts w:ascii="Times New Roman" w:hAnsi="Times New Roman" w:cs="Times New Roman"/>
+          <w:sz w:val="28"/>
+          <w:szCs w:val="28"/>
+        </w:rPr>
+      </w:pPr>
+    </w:p>
+    <w:p>
+      <w:pPr>
+        <w:rPr>
+          <w:rFonts w:ascii="Times New Roman" w:hAnsi="Times New Roman" w:cs="Times New Roman"/>
+          <w:sz w:val="28"/>
+          <w:szCs w:val="28"/>
         </w:rPr>
       </w:pPr>
     </w:p>
     <w:p>
       <w:pPr>
         <w:pStyle w:val="10"/>
-        <w:rPr>
-          <w:lang w:val="en-US"/>
-        </w:rPr>
-      </w:pPr>
-      <w:bookmarkStart w:id="3" w:name="_Toc21090788"/>
-      <w:r>
-        <w:t>Обзор</w:t>
-      </w:r>
-      <w:r>
-        <w:rPr>
-          <w:lang w:val="en-US"/>
-        </w:rPr>
-        <w:t xml:space="preserve"> </w:t>
-      </w:r>
-      <w:r>
-        <w:t>пользовательского</w:t>
-      </w:r>
-      <w:r>
-        <w:rPr>
-          <w:lang w:val="en-US"/>
-        </w:rPr>
-        <w:t xml:space="preserve"> </w:t>
-      </w:r>
-      <w:r>
-        <w:t>интерфейса</w:t>
-      </w:r>
-      <w:r>
-        <w:rPr>
-          <w:lang w:val="en-US"/>
-        </w:rPr>
-        <w:t xml:space="preserve"> </w:t>
-      </w:r>
-      <w:r>
-        <w:rPr>
-          <w:lang w:val="en-US"/>
-        </w:rPr>
-        <w:t>Visual Studio</w:t>
-      </w:r>
-      <w:bookmarkEnd w:id="3"/>
+      </w:pPr>
+      <w:bookmarkStart w:id="4" w:name="_Toc21692258"/>
+      <w:r>
+        <w:lastRenderedPageBreak/>
+        <w:t xml:space="preserve">Организация процесса разработки на </w:t>
+      </w:r>
+      <w:r>
+        <w:rPr>
+          <w:lang w:val="en-US"/>
+        </w:rPr>
+        <w:t>C</w:t>
+      </w:r>
+      <w:r>
+        <w:t>++</w:t>
+      </w:r>
+      <w:bookmarkEnd w:id="4"/>
+    </w:p>
+    <w:p/>
+    <w:p>
+      <w:pPr>
+        <w:rPr>
+          <w:rFonts w:ascii="Times New Roman" w:hAnsi="Times New Roman" w:cs="Times New Roman"/>
+          <w:sz w:val="28"/>
+          <w:szCs w:val="28"/>
+        </w:rPr>
+      </w:pPr>
+      <w:bookmarkStart w:id="5" w:name="_GoBack"/>
+      <w:bookmarkEnd w:id="5"/>
     </w:p>
     <w:sectPr>
-      <w:footerReference w:type="default" r:id="rId8"/>
+      <w:footerReference w:type="default" r:id="rId12"/>
       <w:pgSz w:w="11906" w:h="16838"/>
       <w:pgMar w:top="1134" w:right="850" w:bottom="1134" w:left="1701" w:header="708" w:footer="708" w:gutter="0"/>
       <w:cols w:space="708"/>
@@ -2498,8 +5571,124 @@
       </w:pPr>
     </w:lvl>
   </w:abstractNum>
+  <w:abstractNum w:abstractNumId="1" w15:restartNumberingAfterBreak="0">
+    <w:nsid w:val="4D730B6B"/>
+    <w:multiLevelType w:val="hybridMultilevel"/>
+    <w:tmpl w:val="824652C8"/>
+    <w:lvl w:ilvl="0" w:tplc="04190001">
+      <w:start w:val="1"/>
+      <w:numFmt w:val="bullet"/>
+      <w:lvlText w:val=""/>
+      <w:lvlJc w:val="left"/>
+      <w:pPr>
+        <w:ind w:left="720" w:hanging="360"/>
+      </w:pPr>
+      <w:rPr>
+        <w:rFonts w:ascii="Symbol" w:hAnsi="Symbol" w:hint="default"/>
+      </w:rPr>
+    </w:lvl>
+    <w:lvl w:ilvl="1" w:tplc="04190003" w:tentative="1">
+      <w:start w:val="1"/>
+      <w:numFmt w:val="bullet"/>
+      <w:lvlText w:val="o"/>
+      <w:lvlJc w:val="left"/>
+      <w:pPr>
+        <w:ind w:left="1440" w:hanging="360"/>
+      </w:pPr>
+      <w:rPr>
+        <w:rFonts w:ascii="Courier New" w:hAnsi="Courier New" w:cs="Courier New" w:hint="default"/>
+      </w:rPr>
+    </w:lvl>
+    <w:lvl w:ilvl="2" w:tplc="04190005" w:tentative="1">
+      <w:start w:val="1"/>
+      <w:numFmt w:val="bullet"/>
+      <w:lvlText w:val=""/>
+      <w:lvlJc w:val="left"/>
+      <w:pPr>
+        <w:ind w:left="2160" w:hanging="360"/>
+      </w:pPr>
+      <w:rPr>
+        <w:rFonts w:ascii="Wingdings" w:hAnsi="Wingdings" w:hint="default"/>
+      </w:rPr>
+    </w:lvl>
+    <w:lvl w:ilvl="3" w:tplc="04190001" w:tentative="1">
+      <w:start w:val="1"/>
+      <w:numFmt w:val="bullet"/>
+      <w:lvlText w:val=""/>
+      <w:lvlJc w:val="left"/>
+      <w:pPr>
+        <w:ind w:left="2880" w:hanging="360"/>
+      </w:pPr>
+      <w:rPr>
+        <w:rFonts w:ascii="Symbol" w:hAnsi="Symbol" w:hint="default"/>
+      </w:rPr>
+    </w:lvl>
+    <w:lvl w:ilvl="4" w:tplc="04190003" w:tentative="1">
+      <w:start w:val="1"/>
+      <w:numFmt w:val="bullet"/>
+      <w:lvlText w:val="o"/>
+      <w:lvlJc w:val="left"/>
+      <w:pPr>
+        <w:ind w:left="3600" w:hanging="360"/>
+      </w:pPr>
+      <w:rPr>
+        <w:rFonts w:ascii="Courier New" w:hAnsi="Courier New" w:cs="Courier New" w:hint="default"/>
+      </w:rPr>
+    </w:lvl>
+    <w:lvl w:ilvl="5" w:tplc="04190005" w:tentative="1">
+      <w:start w:val="1"/>
+      <w:numFmt w:val="bullet"/>
+      <w:lvlText w:val=""/>
+      <w:lvlJc w:val="left"/>
+      <w:pPr>
+        <w:ind w:left="4320" w:hanging="360"/>
+      </w:pPr>
+      <w:rPr>
+        <w:rFonts w:ascii="Wingdings" w:hAnsi="Wingdings" w:hint="default"/>
+      </w:rPr>
+    </w:lvl>
+    <w:lvl w:ilvl="6" w:tplc="04190001" w:tentative="1">
+      <w:start w:val="1"/>
+      <w:numFmt w:val="bullet"/>
+      <w:lvlText w:val=""/>
+      <w:lvlJc w:val="left"/>
+      <w:pPr>
+        <w:ind w:left="5040" w:hanging="360"/>
+      </w:pPr>
+      <w:rPr>
+        <w:rFonts w:ascii="Symbol" w:hAnsi="Symbol" w:hint="default"/>
+      </w:rPr>
+    </w:lvl>
+    <w:lvl w:ilvl="7" w:tplc="04190003" w:tentative="1">
+      <w:start w:val="1"/>
+      <w:numFmt w:val="bullet"/>
+      <w:lvlText w:val="o"/>
+      <w:lvlJc w:val="left"/>
+      <w:pPr>
+        <w:ind w:left="5760" w:hanging="360"/>
+      </w:pPr>
+      <w:rPr>
+        <w:rFonts w:ascii="Courier New" w:hAnsi="Courier New" w:cs="Courier New" w:hint="default"/>
+      </w:rPr>
+    </w:lvl>
+    <w:lvl w:ilvl="8" w:tplc="04190005" w:tentative="1">
+      <w:start w:val="1"/>
+      <w:numFmt w:val="bullet"/>
+      <w:lvlText w:val=""/>
+      <w:lvlJc w:val="left"/>
+      <w:pPr>
+        <w:ind w:left="6480" w:hanging="360"/>
+      </w:pPr>
+      <w:rPr>
+        <w:rFonts w:ascii="Wingdings" w:hAnsi="Wingdings" w:hint="default"/>
+      </w:rPr>
+    </w:lvl>
+  </w:abstractNum>
   <w:num w:numId="1">
     <w:abstractNumId w:val="0"/>
+  </w:num>
+  <w:num w:numId="2">
+    <w:abstractNumId w:val="1"/>
   </w:num>
 </w:numbering>
 </file>
@@ -3047,6 +6236,59 @@
       <w:u w:val="single"/>
     </w:rPr>
   </w:style>
+  <w:style w:type="paragraph" w:styleId="a9">
+    <w:name w:val="caption"/>
+    <w:basedOn w:val="a"/>
+    <w:next w:val="a"/>
+    <w:uiPriority w:val="35"/>
+    <w:unhideWhenUsed/>
+    <w:qFormat/>
+    <w:rsid w:val="00620712"/>
+    <w:pPr>
+      <w:spacing w:after="200" w:line="240" w:lineRule="auto"/>
+    </w:pPr>
+    <w:rPr>
+      <w:i/>
+      <w:iCs/>
+      <w:color w:val="44546A" w:themeColor="text2"/>
+      <w:sz w:val="18"/>
+      <w:szCs w:val="18"/>
+    </w:rPr>
+  </w:style>
+  <w:style w:type="character" w:styleId="aa">
+    <w:name w:val="FollowedHyperlink"/>
+    <w:basedOn w:val="a0"/>
+    <w:uiPriority w:val="99"/>
+    <w:semiHidden/>
+    <w:unhideWhenUsed/>
+    <w:rsid w:val="00E20EAF"/>
+    <w:rPr>
+      <w:color w:val="954F72" w:themeColor="followedHyperlink"/>
+      <w:u w:val="single"/>
+    </w:rPr>
+  </w:style>
+  <w:style w:type="paragraph" w:styleId="ab">
+    <w:name w:val="List Paragraph"/>
+    <w:basedOn w:val="a"/>
+    <w:uiPriority w:val="34"/>
+    <w:qFormat/>
+    <w:rsid w:val="00142450"/>
+    <w:pPr>
+      <w:ind w:left="720"/>
+      <w:contextualSpacing/>
+    </w:pPr>
+  </w:style>
+  <w:style w:type="character" w:styleId="ac">
+    <w:name w:val="Strong"/>
+    <w:basedOn w:val="a0"/>
+    <w:uiPriority w:val="22"/>
+    <w:qFormat/>
+    <w:rsid w:val="001F6B2F"/>
+    <w:rPr>
+      <w:b/>
+      <w:bCs/>
+    </w:rPr>
+  </w:style>
 </w:styles>
 </file>
 
@@ -3316,7 +6558,7 @@
 </file>
 
 <file path=customXml/itemProps1.xml><?xml version="1.0" encoding="utf-8"?>
-<ds:datastoreItem xmlns:ds="http://schemas.openxmlformats.org/officeDocument/2006/customXml" ds:itemID="{E3F816C9-F4AF-4CAB-BCDD-DF01918031C1}">
+<ds:datastoreItem xmlns:ds="http://schemas.openxmlformats.org/officeDocument/2006/customXml" ds:itemID="{35B2F53F-4AD9-4BA9-BC2E-08FAA2783847}">
   <ds:schemaRefs>
     <ds:schemaRef ds:uri="http://schemas.openxmlformats.org/officeDocument/2006/bibliography"/>
   </ds:schemaRefs>

</xml_diff>